<commit_message>
Merge 'dev' Branch (#9)
* Bug fixes

* Assignment in list bugfix

* NEXT word Added

* Re-introduced STORE for postfix assignments.

* Bugfix for assignments

* Add support for libraries.

* Added PYIMPORT word

* Added REQUESTUNSAFE word

* Bug Fixes and Cleanup
</commit_message>
<xml_diff>
--- a/docs/docs/struixLang.docx
+++ b/docs/docs/struixLang.docx
@@ -15,12 +15,100 @@
       </w:sdtPr>
       <w:sdtEndPr/>
       <w:sdtContent>
+        <w:bookmarkStart w:id="0" w:name="_GoBack" w:displacedByCustomXml="prev"/>
+        <w:bookmarkEnd w:id="0" w:displacedByCustomXml="prev"/>
         <w:p>
           <w:pPr>
             <w:rPr>
               <w:noProof/>
             </w:rPr>
           </w:pPr>
+          <w:r>
+            <w:rPr>
+              <w:noProof/>
+              <w:lang w:eastAsia="en-US" w:bidi="bn-IN"/>
+            </w:rPr>
+            <w:drawing>
+              <wp:anchor distT="0" distB="0" distL="114300" distR="114300" simplePos="0" relativeHeight="251680768" behindDoc="0" locked="0" layoutInCell="1" allowOverlap="1">
+                <wp:simplePos x="0" y="0"/>
+                <wp:positionH relativeFrom="column">
+                  <wp:posOffset>2451100</wp:posOffset>
+                </wp:positionH>
+                <wp:positionV relativeFrom="paragraph">
+                  <wp:posOffset>3752850</wp:posOffset>
+                </wp:positionV>
+                <wp:extent cx="3526155" cy="1079500"/>
+                <wp:effectExtent l="0" t="0" r="0" b="6350"/>
+                <wp:wrapThrough wrapText="bothSides">
+                  <wp:wrapPolygon edited="0">
+                    <wp:start x="7935" y="0"/>
+                    <wp:lineTo x="7935" y="6099"/>
+                    <wp:lineTo x="2334" y="9148"/>
+                    <wp:lineTo x="0" y="10673"/>
+                    <wp:lineTo x="0" y="17534"/>
+                    <wp:lineTo x="19021" y="19059"/>
+                    <wp:lineTo x="18438" y="19821"/>
+                    <wp:lineTo x="18554" y="21346"/>
+                    <wp:lineTo x="21005" y="21346"/>
+                    <wp:lineTo x="21472" y="19821"/>
+                    <wp:lineTo x="21472" y="4574"/>
+                    <wp:lineTo x="8985" y="0"/>
+                    <wp:lineTo x="7935" y="0"/>
+                  </wp:wrapPolygon>
+                </wp:wrapThrough>
+                <wp:docPr id="7" name="Picture 7"/>
+                <wp:cNvGraphicFramePr>
+                  <a:graphicFrameLocks xmlns:a="http://schemas.openxmlformats.org/drawingml/2006/main" noChangeAspect="1"/>
+                </wp:cNvGraphicFramePr>
+                <a:graphic xmlns:a="http://schemas.openxmlformats.org/drawingml/2006/main">
+                  <a:graphicData uri="http://schemas.openxmlformats.org/drawingml/2006/picture">
+                    <pic:pic xmlns:pic="http://schemas.openxmlformats.org/drawingml/2006/picture">
+                      <pic:nvPicPr>
+                        <pic:cNvPr id="7" name="struixLANG.PNG"/>
+                        <pic:cNvPicPr/>
+                      </pic:nvPicPr>
+                      <pic:blipFill>
+                        <a:blip r:embed="rId11">
+                          <a:extLst>
+                            <a:ext uri="{BEBA8EAE-BF5A-486C-A8C5-ECC9F3942E4B}">
+                              <a14:imgProps xmlns:a14="http://schemas.microsoft.com/office/drawing/2010/main">
+                                <a14:imgLayer r:embed="rId12">
+                                  <a14:imgEffect>
+                                    <a14:sharpenSoften amount="100000"/>
+                                  </a14:imgEffect>
+                                  <a14:imgEffect>
+                                    <a14:brightnessContrast bright="100000" contrast="100000"/>
+                                  </a14:imgEffect>
+                                </a14:imgLayer>
+                              </a14:imgProps>
+                            </a:ext>
+                          </a:extLst>
+                        </a:blip>
+                        <a:stretch>
+                          <a:fillRect/>
+                        </a:stretch>
+                      </pic:blipFill>
+                      <pic:spPr>
+                        <a:xfrm>
+                          <a:off x="0" y="0"/>
+                          <a:ext cx="3526155" cy="1079500"/>
+                        </a:xfrm>
+                        <a:prstGeom prst="rect">
+                          <a:avLst/>
+                        </a:prstGeom>
+                      </pic:spPr>
+                    </pic:pic>
+                  </a:graphicData>
+                </a:graphic>
+                <wp14:sizeRelH relativeFrom="page">
+                  <wp14:pctWidth>0</wp14:pctWidth>
+                </wp14:sizeRelH>
+                <wp14:sizeRelV relativeFrom="page">
+                  <wp14:pctHeight>0</wp14:pctHeight>
+                </wp14:sizeRelV>
+              </wp:anchor>
+            </w:drawing>
+          </w:r>
           <w:r>
             <w:rPr>
               <w:noProof/>
@@ -70,20 +158,6 @@
                                     <w:rFonts w:ascii="OCR A Extended" w:hAnsi="OCR A Extended"/>
                                   </w:rPr>
                                 </w:pPr>
-                                <w:r>
-                                  <w:rPr>
-                                    <w:rFonts w:ascii="OCR A Extended" w:hAnsi="OCR A Extended"/>
-                                    <w:sz w:val="88"/>
-                                    <w:szCs w:val="88"/>
-                                  </w:rPr>
-                                  <w:t>struix</w:t>
-                                </w:r>
-                                <w:r>
-                                  <w:rPr>
-                                    <w:rFonts w:ascii="OCR A Extended" w:hAnsi="OCR A Extended"/>
-                                  </w:rPr>
-                                  <w:t>Lang</w:t>
-                                </w:r>
                               </w:p>
                               <w:p>
                                 <w:pPr>
@@ -219,20 +293,6 @@
                               <w:rFonts w:ascii="OCR A Extended" w:hAnsi="OCR A Extended"/>
                             </w:rPr>
                           </w:pPr>
-                          <w:r>
-                            <w:rPr>
-                              <w:rFonts w:ascii="OCR A Extended" w:hAnsi="OCR A Extended"/>
-                              <w:sz w:val="88"/>
-                              <w:szCs w:val="88"/>
-                            </w:rPr>
-                            <w:t>struix</w:t>
-                          </w:r>
-                          <w:r>
-                            <w:rPr>
-                              <w:rFonts w:ascii="OCR A Extended" w:hAnsi="OCR A Extended"/>
-                            </w:rPr>
-                            <w:t>Lang</w:t>
-                          </w:r>
                         </w:p>
                         <w:p>
                           <w:pPr>
@@ -284,6 +344,7 @@
                             <w:dataBinding w:prefixMappings="xmlns:ns0='http://schemas.microsoft.com/office/2006/coverPageProps'" w:xpath="/ns0:CoverPageProperties[1]/ns0:Abstract[1]" w:storeItemID="{55AF091B-3C7A-41E3-B477-F2FDAA23CFDA}"/>
                             <w:text/>
                           </w:sdtPr>
+                          <w:sdtEndPr/>
                           <w:sdtContent>
                             <w:p>
                               <w:pPr>
@@ -499,7 +560,7 @@
           <w:r>
             <w:fldChar w:fldCharType="separate"/>
           </w:r>
-          <w:hyperlink w:anchor="_Toc482826909" w:history="1">
+          <w:hyperlink w:anchor="_Toc482970494" w:history="1">
             <w:r>
               <w:rPr>
                 <w:rStyle w:val="Hyperlink"/>
@@ -522,7 +583,7 @@
               <w:rPr>
                 <w:webHidden/>
               </w:rPr>
-              <w:instrText xml:space="preserve"> PAGEREF _Toc482826909 \h </w:instrText>
+              <w:instrText xml:space="preserve"> PAGEREF _Toc482970494 \h </w:instrText>
             </w:r>
             <w:r>
               <w:rPr>
@@ -560,7 +621,7 @@
               <w:lang w:eastAsia="en-US" w:bidi="bn-IN"/>
             </w:rPr>
           </w:pPr>
-          <w:hyperlink w:anchor="_Toc482826910" w:history="1">
+          <w:hyperlink w:anchor="_Toc482970495" w:history="1">
             <w:r>
               <w:rPr>
                 <w:rStyle w:val="Hyperlink"/>
@@ -583,7 +644,7 @@
               <w:rPr>
                 <w:webHidden/>
               </w:rPr>
-              <w:instrText xml:space="preserve"> PAGEREF _Toc482826910 \h </w:instrText>
+              <w:instrText xml:space="preserve"> PAGEREF _Toc482970495 \h </w:instrText>
             </w:r>
             <w:r>
               <w:rPr>
@@ -621,7 +682,7 @@
               <w:lang w:eastAsia="en-US" w:bidi="bn-IN"/>
             </w:rPr>
           </w:pPr>
-          <w:hyperlink w:anchor="_Toc482826911" w:history="1">
+          <w:hyperlink w:anchor="_Toc482970496" w:history="1">
             <w:r>
               <w:rPr>
                 <w:rStyle w:val="Hyperlink"/>
@@ -644,7 +705,7 @@
               <w:rPr>
                 <w:webHidden/>
               </w:rPr>
-              <w:instrText xml:space="preserve"> PAGEREF _Toc482826911 \h </w:instrText>
+              <w:instrText xml:space="preserve"> PAGEREF _Toc482970496 \h </w:instrText>
             </w:r>
             <w:r>
               <w:rPr>
@@ -682,7 +743,7 @@
               <w:lang w:eastAsia="en-US" w:bidi="bn-IN"/>
             </w:rPr>
           </w:pPr>
-          <w:hyperlink w:anchor="_Toc482826912" w:history="1">
+          <w:hyperlink w:anchor="_Toc482970497" w:history="1">
             <w:r>
               <w:rPr>
                 <w:rStyle w:val="Hyperlink"/>
@@ -705,7 +766,7 @@
               <w:rPr>
                 <w:webHidden/>
               </w:rPr>
-              <w:instrText xml:space="preserve"> PAGEREF _Toc482826912 \h </w:instrText>
+              <w:instrText xml:space="preserve"> PAGEREF _Toc482970497 \h </w:instrText>
             </w:r>
             <w:r>
               <w:rPr>
@@ -743,7 +804,7 @@
               <w:lang w:eastAsia="en-US" w:bidi="bn-IN"/>
             </w:rPr>
           </w:pPr>
-          <w:hyperlink w:anchor="_Toc482826913" w:history="1">
+          <w:hyperlink w:anchor="_Toc482970498" w:history="1">
             <w:r>
               <w:rPr>
                 <w:rStyle w:val="Hyperlink"/>
@@ -766,7 +827,7 @@
               <w:rPr>
                 <w:webHidden/>
               </w:rPr>
-              <w:instrText xml:space="preserve"> PAGEREF _Toc482826913 \h </w:instrText>
+              <w:instrText xml:space="preserve"> PAGEREF _Toc482970498 \h </w:instrText>
             </w:r>
             <w:r>
               <w:rPr>
@@ -804,7 +865,7 @@
               <w:lang w:eastAsia="en-US" w:bidi="bn-IN"/>
             </w:rPr>
           </w:pPr>
-          <w:hyperlink w:anchor="_Toc482826914" w:history="1">
+          <w:hyperlink w:anchor="_Toc482970499" w:history="1">
             <w:r>
               <w:rPr>
                 <w:rStyle w:val="Hyperlink"/>
@@ -827,7 +888,7 @@
               <w:rPr>
                 <w:webHidden/>
               </w:rPr>
-              <w:instrText xml:space="preserve"> PAGEREF _Toc482826914 \h </w:instrText>
+              <w:instrText xml:space="preserve"> PAGEREF _Toc482970499 \h </w:instrText>
             </w:r>
             <w:r>
               <w:rPr>
@@ -870,7 +931,7 @@
               <w:lang w:eastAsia="en-US" w:bidi="bn-IN"/>
             </w:rPr>
           </w:pPr>
-          <w:hyperlink w:anchor="_Toc482826915" w:history="1">
+          <w:hyperlink w:anchor="_Toc482970500" w:history="1">
             <w:r>
               <w:rPr>
                 <w:rStyle w:val="Hyperlink"/>
@@ -897,7 +958,7 @@
                 <w:noProof/>
                 <w:webHidden/>
               </w:rPr>
-              <w:instrText xml:space="preserve"> PAGEREF _Toc482826915 \h </w:instrText>
+              <w:instrText xml:space="preserve"> PAGEREF _Toc482970500 \h </w:instrText>
             </w:r>
             <w:r>
               <w:rPr>
@@ -944,7 +1005,7 @@
               <w:lang w:eastAsia="en-US" w:bidi="bn-IN"/>
             </w:rPr>
           </w:pPr>
-          <w:hyperlink w:anchor="_Toc482826916" w:history="1">
+          <w:hyperlink w:anchor="_Toc482970501" w:history="1">
             <w:r>
               <w:rPr>
                 <w:rStyle w:val="Hyperlink"/>
@@ -971,7 +1032,7 @@
                 <w:noProof/>
                 <w:webHidden/>
               </w:rPr>
-              <w:instrText xml:space="preserve"> PAGEREF _Toc482826916 \h </w:instrText>
+              <w:instrText xml:space="preserve"> PAGEREF _Toc482970501 \h </w:instrText>
             </w:r>
             <w:r>
               <w:rPr>
@@ -1013,7 +1074,7 @@
               <w:lang w:eastAsia="en-US" w:bidi="bn-IN"/>
             </w:rPr>
           </w:pPr>
-          <w:hyperlink w:anchor="_Toc482826917" w:history="1">
+          <w:hyperlink w:anchor="_Toc482970502" w:history="1">
             <w:r>
               <w:rPr>
                 <w:rStyle w:val="Hyperlink"/>
@@ -1036,7 +1097,7 @@
               <w:rPr>
                 <w:webHidden/>
               </w:rPr>
-              <w:instrText xml:space="preserve"> PAGEREF _Toc482826917 \h </w:instrText>
+              <w:instrText xml:space="preserve"> PAGEREF _Toc482970502 \h </w:instrText>
             </w:r>
             <w:r>
               <w:rPr>
@@ -1079,7 +1140,7 @@
               <w:lang w:eastAsia="en-US" w:bidi="bn-IN"/>
             </w:rPr>
           </w:pPr>
-          <w:hyperlink w:anchor="_Toc482826918" w:history="1">
+          <w:hyperlink w:anchor="_Toc482970503" w:history="1">
             <w:r>
               <w:rPr>
                 <w:rStyle w:val="Hyperlink"/>
@@ -1106,7 +1167,7 @@
                 <w:noProof/>
                 <w:webHidden/>
               </w:rPr>
-              <w:instrText xml:space="preserve"> PAGEREF _Toc482826918 \h </w:instrText>
+              <w:instrText xml:space="preserve"> PAGEREF _Toc482970503 \h </w:instrText>
             </w:r>
             <w:r>
               <w:rPr>
@@ -1153,7 +1214,7 @@
               <w:lang w:eastAsia="en-US" w:bidi="bn-IN"/>
             </w:rPr>
           </w:pPr>
-          <w:hyperlink w:anchor="_Toc482826919" w:history="1">
+          <w:hyperlink w:anchor="_Toc482970504" w:history="1">
             <w:r>
               <w:rPr>
                 <w:rStyle w:val="Hyperlink"/>
@@ -1180,7 +1241,7 @@
                 <w:noProof/>
                 <w:webHidden/>
               </w:rPr>
-              <w:instrText xml:space="preserve"> PAGEREF _Toc482826919 \h </w:instrText>
+              <w:instrText xml:space="preserve"> PAGEREF _Toc482970504 \h </w:instrText>
             </w:r>
             <w:r>
               <w:rPr>
@@ -1227,7 +1288,7 @@
               <w:lang w:eastAsia="en-US" w:bidi="bn-IN"/>
             </w:rPr>
           </w:pPr>
-          <w:hyperlink w:anchor="_Toc482826920" w:history="1">
+          <w:hyperlink w:anchor="_Toc482970505" w:history="1">
             <w:r>
               <w:rPr>
                 <w:rStyle w:val="Hyperlink"/>
@@ -1254,7 +1315,7 @@
                 <w:noProof/>
                 <w:webHidden/>
               </w:rPr>
-              <w:instrText xml:space="preserve"> PAGEREF _Toc482826920 \h </w:instrText>
+              <w:instrText xml:space="preserve"> PAGEREF _Toc482970505 \h </w:instrText>
             </w:r>
             <w:r>
               <w:rPr>
@@ -1301,7 +1362,7 @@
               <w:lang w:eastAsia="en-US" w:bidi="bn-IN"/>
             </w:rPr>
           </w:pPr>
-          <w:hyperlink w:anchor="_Toc482826921" w:history="1">
+          <w:hyperlink w:anchor="_Toc482970506" w:history="1">
             <w:r>
               <w:rPr>
                 <w:rStyle w:val="Hyperlink"/>
@@ -1328,7 +1389,7 @@
                 <w:noProof/>
                 <w:webHidden/>
               </w:rPr>
-              <w:instrText xml:space="preserve"> PAGEREF _Toc482826921 \h </w:instrText>
+              <w:instrText xml:space="preserve"> PAGEREF _Toc482970506 \h </w:instrText>
             </w:r>
             <w:r>
               <w:rPr>
@@ -1375,7 +1436,7 @@
               <w:lang w:eastAsia="en-US" w:bidi="bn-IN"/>
             </w:rPr>
           </w:pPr>
-          <w:hyperlink w:anchor="_Toc482826922" w:history="1">
+          <w:hyperlink w:anchor="_Toc482970507" w:history="1">
             <w:r>
               <w:rPr>
                 <w:rStyle w:val="Hyperlink"/>
@@ -1402,7 +1463,7 @@
                 <w:noProof/>
                 <w:webHidden/>
               </w:rPr>
-              <w:instrText xml:space="preserve"> PAGEREF _Toc482826922 \h </w:instrText>
+              <w:instrText xml:space="preserve"> PAGEREF _Toc482970507 \h </w:instrText>
             </w:r>
             <w:r>
               <w:rPr>
@@ -1449,7 +1510,7 @@
               <w:lang w:eastAsia="en-US" w:bidi="bn-IN"/>
             </w:rPr>
           </w:pPr>
-          <w:hyperlink w:anchor="_Toc482826923" w:history="1">
+          <w:hyperlink w:anchor="_Toc482970508" w:history="1">
             <w:r>
               <w:rPr>
                 <w:rStyle w:val="Hyperlink"/>
@@ -1476,7 +1537,7 @@
                 <w:noProof/>
                 <w:webHidden/>
               </w:rPr>
-              <w:instrText xml:space="preserve"> PAGEREF _Toc482826923 \h </w:instrText>
+              <w:instrText xml:space="preserve"> PAGEREF _Toc482970508 \h </w:instrText>
             </w:r>
             <w:r>
               <w:rPr>
@@ -1523,7 +1584,7 @@
               <w:lang w:eastAsia="en-US" w:bidi="bn-IN"/>
             </w:rPr>
           </w:pPr>
-          <w:hyperlink w:anchor="_Toc482826924" w:history="1">
+          <w:hyperlink w:anchor="_Toc482970509" w:history="1">
             <w:r>
               <w:rPr>
                 <w:rStyle w:val="Hyperlink"/>
@@ -1550,7 +1611,7 @@
                 <w:noProof/>
                 <w:webHidden/>
               </w:rPr>
-              <w:instrText xml:space="preserve"> PAGEREF _Toc482826924 \h </w:instrText>
+              <w:instrText xml:space="preserve"> PAGEREF _Toc482970509 \h </w:instrText>
             </w:r>
             <w:r>
               <w:rPr>
@@ -1597,7 +1658,7 @@
               <w:lang w:eastAsia="en-US" w:bidi="bn-IN"/>
             </w:rPr>
           </w:pPr>
-          <w:hyperlink w:anchor="_Toc482826925" w:history="1">
+          <w:hyperlink w:anchor="_Toc482970510" w:history="1">
             <w:r>
               <w:rPr>
                 <w:rStyle w:val="Hyperlink"/>
@@ -1624,7 +1685,7 @@
                 <w:noProof/>
                 <w:webHidden/>
               </w:rPr>
-              <w:instrText xml:space="preserve"> PAGEREF _Toc482826925 \h </w:instrText>
+              <w:instrText xml:space="preserve"> PAGEREF _Toc482970510 \h </w:instrText>
             </w:r>
             <w:r>
               <w:rPr>
@@ -1671,7 +1732,7 @@
               <w:lang w:eastAsia="en-US" w:bidi="bn-IN"/>
             </w:rPr>
           </w:pPr>
-          <w:hyperlink w:anchor="_Toc482826926" w:history="1">
+          <w:hyperlink w:anchor="_Toc482970511" w:history="1">
             <w:r>
               <w:rPr>
                 <w:rStyle w:val="Hyperlink"/>
@@ -1698,7 +1759,7 @@
                 <w:noProof/>
                 <w:webHidden/>
               </w:rPr>
-              <w:instrText xml:space="preserve"> PAGEREF _Toc482826926 \h </w:instrText>
+              <w:instrText xml:space="preserve"> PAGEREF _Toc482970511 \h </w:instrText>
             </w:r>
             <w:r>
               <w:rPr>
@@ -1745,7 +1806,7 @@
               <w:lang w:eastAsia="en-US" w:bidi="bn-IN"/>
             </w:rPr>
           </w:pPr>
-          <w:hyperlink w:anchor="_Toc482826927" w:history="1">
+          <w:hyperlink w:anchor="_Toc482970512" w:history="1">
             <w:r>
               <w:rPr>
                 <w:rStyle w:val="Hyperlink"/>
@@ -1772,7 +1833,7 @@
                 <w:noProof/>
                 <w:webHidden/>
               </w:rPr>
-              <w:instrText xml:space="preserve"> PAGEREF _Toc482826927 \h </w:instrText>
+              <w:instrText xml:space="preserve"> PAGEREF _Toc482970512 \h </w:instrText>
             </w:r>
             <w:r>
               <w:rPr>
@@ -1819,7 +1880,7 @@
               <w:lang w:eastAsia="en-US" w:bidi="bn-IN"/>
             </w:rPr>
           </w:pPr>
-          <w:hyperlink w:anchor="_Toc482826928" w:history="1">
+          <w:hyperlink w:anchor="_Toc482970513" w:history="1">
             <w:r>
               <w:rPr>
                 <w:rStyle w:val="Hyperlink"/>
@@ -1846,7 +1907,7 @@
                 <w:noProof/>
                 <w:webHidden/>
               </w:rPr>
-              <w:instrText xml:space="preserve"> PAGEREF _Toc482826928 \h </w:instrText>
+              <w:instrText xml:space="preserve"> PAGEREF _Toc482970513 \h </w:instrText>
             </w:r>
             <w:r>
               <w:rPr>
@@ -1893,7 +1954,7 @@
               <w:lang w:eastAsia="en-US" w:bidi="bn-IN"/>
             </w:rPr>
           </w:pPr>
-          <w:hyperlink w:anchor="_Toc482826929" w:history="1">
+          <w:hyperlink w:anchor="_Toc482970514" w:history="1">
             <w:r>
               <w:rPr>
                 <w:rStyle w:val="Hyperlink"/>
@@ -1920,7 +1981,7 @@
                 <w:noProof/>
                 <w:webHidden/>
               </w:rPr>
-              <w:instrText xml:space="preserve"> PAGEREF _Toc482826929 \h </w:instrText>
+              <w:instrText xml:space="preserve"> PAGEREF _Toc482970514 \h </w:instrText>
             </w:r>
             <w:r>
               <w:rPr>
@@ -1967,7 +2028,7 @@
               <w:lang w:eastAsia="en-US" w:bidi="bn-IN"/>
             </w:rPr>
           </w:pPr>
-          <w:hyperlink w:anchor="_Toc482826930" w:history="1">
+          <w:hyperlink w:anchor="_Toc482970515" w:history="1">
             <w:r>
               <w:rPr>
                 <w:rStyle w:val="Hyperlink"/>
@@ -1994,7 +2055,7 @@
                 <w:noProof/>
                 <w:webHidden/>
               </w:rPr>
-              <w:instrText xml:space="preserve"> PAGEREF _Toc482826930 \h </w:instrText>
+              <w:instrText xml:space="preserve"> PAGEREF _Toc482970515 \h </w:instrText>
             </w:r>
             <w:r>
               <w:rPr>
@@ -2041,7 +2102,7 @@
               <w:lang w:eastAsia="en-US" w:bidi="bn-IN"/>
             </w:rPr>
           </w:pPr>
-          <w:hyperlink w:anchor="_Toc482826931" w:history="1">
+          <w:hyperlink w:anchor="_Toc482970516" w:history="1">
             <w:r>
               <w:rPr>
                 <w:rStyle w:val="Hyperlink"/>
@@ -2068,7 +2129,7 @@
                 <w:noProof/>
                 <w:webHidden/>
               </w:rPr>
-              <w:instrText xml:space="preserve"> PAGEREF _Toc482826931 \h </w:instrText>
+              <w:instrText xml:space="preserve"> PAGEREF _Toc482970516 \h </w:instrText>
             </w:r>
             <w:r>
               <w:rPr>
@@ -2115,7 +2176,7 @@
               <w:lang w:eastAsia="en-US" w:bidi="bn-IN"/>
             </w:rPr>
           </w:pPr>
-          <w:hyperlink w:anchor="_Toc482826932" w:history="1">
+          <w:hyperlink w:anchor="_Toc482970517" w:history="1">
             <w:r>
               <w:rPr>
                 <w:rStyle w:val="Hyperlink"/>
@@ -2142,7 +2203,7 @@
                 <w:noProof/>
                 <w:webHidden/>
               </w:rPr>
-              <w:instrText xml:space="preserve"> PAGEREF _Toc482826932 \h </w:instrText>
+              <w:instrText xml:space="preserve"> PAGEREF _Toc482970517 \h </w:instrText>
             </w:r>
             <w:r>
               <w:rPr>
@@ -2189,7 +2250,7 @@
               <w:lang w:eastAsia="en-US" w:bidi="bn-IN"/>
             </w:rPr>
           </w:pPr>
-          <w:hyperlink w:anchor="_Toc482826933" w:history="1">
+          <w:hyperlink w:anchor="_Toc482970518" w:history="1">
             <w:r>
               <w:rPr>
                 <w:rStyle w:val="Hyperlink"/>
@@ -2216,7 +2277,7 @@
                 <w:noProof/>
                 <w:webHidden/>
               </w:rPr>
-              <w:instrText xml:space="preserve"> PAGEREF _Toc482826933 \h </w:instrText>
+              <w:instrText xml:space="preserve"> PAGEREF _Toc482970518 \h </w:instrText>
             </w:r>
             <w:r>
               <w:rPr>
@@ -2263,7 +2324,7 @@
               <w:lang w:eastAsia="en-US" w:bidi="bn-IN"/>
             </w:rPr>
           </w:pPr>
-          <w:hyperlink w:anchor="_Toc482826934" w:history="1">
+          <w:hyperlink w:anchor="_Toc482970519" w:history="1">
             <w:r>
               <w:rPr>
                 <w:rStyle w:val="Hyperlink"/>
@@ -2290,7 +2351,7 @@
                 <w:noProof/>
                 <w:webHidden/>
               </w:rPr>
-              <w:instrText xml:space="preserve"> PAGEREF _Toc482826934 \h </w:instrText>
+              <w:instrText xml:space="preserve"> PAGEREF _Toc482970519 \h </w:instrText>
             </w:r>
             <w:r>
               <w:rPr>
@@ -2337,7 +2398,7 @@
               <w:lang w:eastAsia="en-US" w:bidi="bn-IN"/>
             </w:rPr>
           </w:pPr>
-          <w:hyperlink w:anchor="_Toc482826935" w:history="1">
+          <w:hyperlink w:anchor="_Toc482970520" w:history="1">
             <w:r>
               <w:rPr>
                 <w:rStyle w:val="Hyperlink"/>
@@ -2364,7 +2425,7 @@
                 <w:noProof/>
                 <w:webHidden/>
               </w:rPr>
-              <w:instrText xml:space="preserve"> PAGEREF _Toc482826935 \h </w:instrText>
+              <w:instrText xml:space="preserve"> PAGEREF _Toc482970520 \h </w:instrText>
             </w:r>
             <w:r>
               <w:rPr>
@@ -2410,7 +2471,7 @@
     <w:p>
       <w:pPr>
         <w:sectPr>
-          <w:headerReference w:type="default" r:id="rId11"/>
+          <w:headerReference w:type="default" r:id="rId13"/>
           <w:pgSz w:w="12240" w:h="15840" w:code="1"/>
           <w:pgMar w:top="2520" w:right="1555" w:bottom="1800" w:left="1555" w:header="864" w:footer="720" w:gutter="0"/>
           <w:pgNumType w:start="0"/>
@@ -2425,29 +2486,45 @@
         <w:pStyle w:val="Heading1"/>
         <w:ind w:left="0"/>
       </w:pPr>
-      <w:bookmarkStart w:id="0" w:name="_Toc482826909"/>
+      <w:bookmarkStart w:id="1" w:name="_Toc482970494"/>
       <w:r>
         <w:t>About struixLang</w:t>
       </w:r>
-      <w:bookmarkEnd w:id="0"/>
+      <w:bookmarkEnd w:id="1"/>
     </w:p>
     <w:p>
       <w:pPr>
-        <w:rPr>
-          <w:sz w:val="24"/>
-          <w:szCs w:val="24"/>
-        </w:rPr>
-      </w:pPr>
-      <w:r>
-        <w:rPr>
-          <w:sz w:val="24"/>
-          <w:szCs w:val="24"/>
-        </w:rPr>
-        <w:t>A stack-based programming language implemented in Python3.</w:t>
+        <w:jc w:val="both"/>
+        <w:rPr>
+          <w:sz w:val="24"/>
+          <w:szCs w:val="24"/>
+        </w:rPr>
+      </w:pPr>
+      <w:r>
+        <w:rPr>
+          <w:sz w:val="24"/>
+          <w:szCs w:val="24"/>
+        </w:rPr>
+        <w:t xml:space="preserve">A stack-based </w:t>
+      </w:r>
+      <w:r>
+        <w:rPr>
+          <w:sz w:val="24"/>
+          <w:szCs w:val="24"/>
+        </w:rPr>
+        <w:t xml:space="preserve">case-insensitive </w:t>
+      </w:r>
+      <w:r>
+        <w:rPr>
+          <w:sz w:val="24"/>
+          <w:szCs w:val="24"/>
+        </w:rPr>
+        <w:t>programming language implemented in Python3.</w:t>
       </w:r>
     </w:p>
     <w:p>
       <w:pPr>
+        <w:jc w:val="both"/>
         <w:rPr>
           <w:sz w:val="24"/>
           <w:szCs w:val="24"/>
@@ -2488,6 +2565,7 @@
     </w:p>
     <w:p>
       <w:pPr>
+        <w:jc w:val="both"/>
         <w:rPr>
           <w:sz w:val="24"/>
           <w:szCs w:val="24"/>
@@ -2551,6 +2629,7 @@
     </w:p>
     <w:p>
       <w:pPr>
+        <w:jc w:val="both"/>
         <w:rPr>
           <w:sz w:val="24"/>
           <w:szCs w:val="24"/>
@@ -2982,7 +3061,7 @@
             <wp:cNvGraphicFramePr/>
             <a:graphic xmlns:a="http://schemas.openxmlformats.org/drawingml/2006/main">
               <a:graphicData uri="http://schemas.openxmlformats.org/drawingml/2006/diagram">
-                <dgm:relIds xmlns:dgm="http://schemas.openxmlformats.org/drawingml/2006/diagram" xmlns:r="http://schemas.openxmlformats.org/officeDocument/2006/relationships" r:dm="rId12" r:lo="rId13" r:qs="rId14" r:cs="rId15"/>
+                <dgm:relIds xmlns:dgm="http://schemas.openxmlformats.org/drawingml/2006/diagram" xmlns:r="http://schemas.openxmlformats.org/officeDocument/2006/relationships" r:dm="rId14" r:lo="rId15" r:qs="rId16" r:cs="rId17"/>
               </a:graphicData>
             </a:graphic>
             <wp14:sizeRelH relativeFrom="margin">
@@ -3303,142 +3382,70 @@
         <w:pStyle w:val="Heading1"/>
         <w:ind w:left="0"/>
       </w:pPr>
-      <w:bookmarkStart w:id="1" w:name="_Toc482826910"/>
+      <w:bookmarkStart w:id="2" w:name="_Toc482970495"/>
       <w:r>
         <w:t>Use Cases</w:t>
-      </w:r>
-      <w:bookmarkEnd w:id="1"/>
-    </w:p>
-    <w:p>
-      <w:pPr>
-        <w:rPr>
-          <w:sz w:val="24"/>
-          <w:szCs w:val="24"/>
-        </w:rPr>
-      </w:pPr>
-      <w:r>
-        <w:rPr>
-          <w:sz w:val="24"/>
-          <w:szCs w:val="24"/>
-        </w:rPr>
-        <w:t xml:space="preserve">The most potential use case for struixLang is as an </w:t>
-      </w:r>
-      <w:r>
-        <w:rPr>
-          <w:b/>
-          <w:bCs/>
-          <w:sz w:val="24"/>
-          <w:szCs w:val="24"/>
-        </w:rPr>
-        <w:t>embedded domain specific scripting language</w:t>
-      </w:r>
-      <w:r>
-        <w:rPr>
-          <w:sz w:val="24"/>
-          <w:szCs w:val="24"/>
-        </w:rPr>
-        <w:t>.</w:t>
-      </w:r>
-    </w:p>
-    <w:p>
-      <w:pPr>
-        <w:rPr>
-          <w:sz w:val="24"/>
-          <w:szCs w:val="24"/>
-        </w:rPr>
-      </w:pPr>
-      <w:r>
-        <w:rPr>
-          <w:sz w:val="24"/>
-          <w:szCs w:val="24"/>
-        </w:rPr>
-        <w:t>Being so compact, struixLang can be easily adapted to the specifics of the host language and of the intended task. Not to mention its inherent simplicity should ensure acceptable performance even on top of another interpreted language (like this implementation).</w:t>
-      </w:r>
-    </w:p>
-    <w:p>
-      <w:pPr>
-        <w:pStyle w:val="Heading1"/>
-        <w:ind w:left="0"/>
-      </w:pPr>
-      <w:bookmarkStart w:id="2" w:name="_Toc482826911"/>
-      <w:r>
-        <w:t>Usage</w:t>
       </w:r>
       <w:bookmarkEnd w:id="2"/>
     </w:p>
     <w:p>
       <w:pPr>
-        <w:rPr>
-          <w:sz w:val="24"/>
-          <w:szCs w:val="24"/>
-        </w:rPr>
-      </w:pPr>
-      <w:r>
-        <w:rPr>
-          <w:sz w:val="24"/>
-          <w:szCs w:val="24"/>
-        </w:rPr>
-        <w:t xml:space="preserve">To run the default shell for struixLang, run the </w:t>
-      </w:r>
-      <w:r>
-        <w:rPr>
-          <w:rFonts w:ascii="Consolas" w:hAnsi="Consolas"/>
-          <w:sz w:val="24"/>
-          <w:szCs w:val="24"/>
-        </w:rPr>
-        <w:t>repl.py</w:t>
-      </w:r>
-      <w:r>
-        <w:rPr>
-          <w:sz w:val="24"/>
-          <w:szCs w:val="24"/>
-        </w:rPr>
-        <w:t xml:space="preserve"> file under Python 3.</w:t>
+        <w:jc w:val="both"/>
+        <w:rPr>
+          <w:sz w:val="24"/>
+          <w:szCs w:val="24"/>
+        </w:rPr>
+      </w:pPr>
+      <w:r>
+        <w:rPr>
+          <w:sz w:val="24"/>
+          <w:szCs w:val="24"/>
+        </w:rPr>
+        <w:t xml:space="preserve">The most potential use case for struixLang is as an </w:t>
+      </w:r>
+      <w:r>
+        <w:rPr>
+          <w:b/>
+          <w:bCs/>
+          <w:sz w:val="24"/>
+          <w:szCs w:val="24"/>
+        </w:rPr>
+        <w:t>embedded domain specific scripting language</w:t>
+      </w:r>
+      <w:r>
+        <w:rPr>
+          <w:sz w:val="24"/>
+          <w:szCs w:val="24"/>
+        </w:rPr>
+        <w:t>.</w:t>
       </w:r>
     </w:p>
     <w:p>
       <w:pPr>
-        <w:rPr>
-          <w:sz w:val="24"/>
-          <w:szCs w:val="24"/>
-        </w:rPr>
-      </w:pPr>
-      <w:r>
-        <w:rPr>
-          <w:sz w:val="24"/>
-          <w:szCs w:val="24"/>
-        </w:rPr>
-        <w:t>The interpreter can also be imported from within other Python programs.</w:t>
+        <w:jc w:val="both"/>
+        <w:rPr>
+          <w:sz w:val="24"/>
+          <w:szCs w:val="24"/>
+        </w:rPr>
+      </w:pPr>
+      <w:r>
+        <w:rPr>
+          <w:sz w:val="24"/>
+          <w:szCs w:val="24"/>
+        </w:rPr>
+        <w:t>Being so compact, struixLang can be easily adapted to the specifics of the host language and of the intended task. Not to mention its inherent simplicity should ensure acceptable performance even on top of another interpreted language (like this implementation).</w:t>
       </w:r>
     </w:p>
     <w:p>
       <w:pPr>
-        <w:shd w:val="clear" w:color="auto" w:fill="F2F2F2" w:themeFill="background1" w:themeFillShade="F2"/>
-        <w:rPr>
-          <w:rFonts w:ascii="Consolas" w:hAnsi="Consolas"/>
-          <w:sz w:val="24"/>
-          <w:szCs w:val="24"/>
-        </w:rPr>
-      </w:pPr>
-      <w:r>
-        <w:rPr>
-          <w:rFonts w:ascii="Consolas" w:hAnsi="Consolas"/>
-          <w:color w:val="FFC000"/>
-          <w:sz w:val="24"/>
-          <w:szCs w:val="24"/>
-          <w:shd w:val="clear" w:color="auto" w:fill="F2F2F2" w:themeFill="background1" w:themeFillShade="F2"/>
-        </w:rPr>
-        <w:t>import</w:t>
-      </w:r>
-      <w:r>
-        <w:rPr>
-          <w:rFonts w:ascii="Consolas" w:hAnsi="Consolas"/>
-          <w:sz w:val="24"/>
-          <w:szCs w:val="24"/>
-          <w:shd w:val="clear" w:color="auto" w:fill="F2F2F2" w:themeFill="background1" w:themeFillShade="F2"/>
-        </w:rPr>
-        <w:t xml:space="preserve"> struixTerp</w:t>
-      </w:r>
+        <w:pStyle w:val="Heading1"/>
+        <w:ind w:left="0"/>
+      </w:pPr>
+      <w:bookmarkStart w:id="3" w:name="_Toc482970496"/>
+      <w:r>
+        <w:t>Usage</w:t>
+      </w:r>
+      <w:bookmarkEnd w:id="3"/>
     </w:p>
     <w:p>
       <w:pPr>
@@ -3452,140 +3459,214 @@
           <w:sz w:val="24"/>
           <w:szCs w:val="24"/>
         </w:rPr>
-        <w:t>However,</w:t>
-      </w:r>
-      <w:r>
-        <w:rPr>
-          <w:sz w:val="24"/>
-          <w:szCs w:val="24"/>
-        </w:rPr>
-        <w:t xml:space="preserve"> the interpreter by itself does not form the language. To import the primitives do:</w:t>
+        <w:t xml:space="preserve">To run the default shell for struixLang, run the </w:t>
+      </w:r>
+      <w:r>
+        <w:rPr>
+          <w:rFonts w:ascii="Consolas" w:hAnsi="Consolas"/>
+          <w:sz w:val="24"/>
+          <w:szCs w:val="24"/>
+        </w:rPr>
+        <w:t>repl.py</w:t>
+      </w:r>
+      <w:r>
+        <w:rPr>
+          <w:sz w:val="24"/>
+          <w:szCs w:val="24"/>
+        </w:rPr>
+        <w:t xml:space="preserve"> file under Python 3.</w:t>
       </w:r>
     </w:p>
     <w:p>
       <w:pPr>
-        <w:shd w:val="clear" w:color="auto" w:fill="F2F2F2" w:themeFill="background1" w:themeFillShade="F2"/>
-        <w:rPr>
-          <w:rFonts w:ascii="Consolas" w:hAnsi="Consolas"/>
-          <w:sz w:val="24"/>
-          <w:szCs w:val="24"/>
-        </w:rPr>
-      </w:pPr>
-      <w:r>
-        <w:rPr>
-          <w:rFonts w:ascii="Consolas" w:hAnsi="Consolas"/>
-          <w:color w:val="FFC000"/>
-          <w:sz w:val="24"/>
-          <w:szCs w:val="24"/>
-        </w:rPr>
-        <w:t>import</w:t>
-      </w:r>
-      <w:r>
-        <w:rPr>
-          <w:rFonts w:ascii="Consolas" w:hAnsi="Consolas"/>
-          <w:sz w:val="24"/>
-          <w:szCs w:val="24"/>
-        </w:rPr>
-        <w:t xml:space="preserve"> struixPrimitives</w:t>
+        <w:rPr>
+          <w:sz w:val="24"/>
+          <w:szCs w:val="24"/>
+        </w:rPr>
+      </w:pPr>
+      <w:r>
+        <w:rPr>
+          <w:sz w:val="24"/>
+          <w:szCs w:val="24"/>
+        </w:rPr>
+        <w:t>The interpreter can also be imported from within other Python programs.</w:t>
       </w:r>
     </w:p>
     <w:p>
       <w:pPr>
-        <w:rPr>
-          <w:sz w:val="24"/>
-          <w:szCs w:val="24"/>
-        </w:rPr>
-      </w:pPr>
-      <w:r>
-        <w:rPr>
-          <w:sz w:val="24"/>
-          <w:szCs w:val="24"/>
-        </w:rPr>
-        <w:t xml:space="preserve">Then create a new instance of the </w:t>
-      </w:r>
-      <w:r>
-        <w:rPr>
-          <w:sz w:val="24"/>
-          <w:szCs w:val="24"/>
-        </w:rPr>
-        <w:t>interpreter</w:t>
-      </w:r>
-      <w:r>
-        <w:rPr>
-          <w:sz w:val="24"/>
-          <w:szCs w:val="24"/>
-        </w:rPr>
-        <w:t>:</w:t>
+        <w:shd w:val="clear" w:color="auto" w:fill="F2F2F2" w:themeFill="background1" w:themeFillShade="F2"/>
+        <w:rPr>
+          <w:rFonts w:ascii="Consolas" w:hAnsi="Consolas"/>
+          <w:sz w:val="24"/>
+          <w:szCs w:val="24"/>
+        </w:rPr>
+      </w:pPr>
+      <w:r>
+        <w:rPr>
+          <w:rFonts w:ascii="Consolas" w:hAnsi="Consolas"/>
+          <w:color w:val="CC9900"/>
+          <w:sz w:val="24"/>
+          <w:szCs w:val="24"/>
+          <w:shd w:val="clear" w:color="auto" w:fill="F2F2F2" w:themeFill="background1" w:themeFillShade="F2"/>
+        </w:rPr>
+        <w:t>import</w:t>
+      </w:r>
+      <w:r>
+        <w:rPr>
+          <w:rFonts w:ascii="Consolas" w:hAnsi="Consolas"/>
+          <w:sz w:val="24"/>
+          <w:szCs w:val="24"/>
+          <w:shd w:val="clear" w:color="auto" w:fill="F2F2F2" w:themeFill="background1" w:themeFillShade="F2"/>
+        </w:rPr>
+        <w:t xml:space="preserve"> struixTerp</w:t>
       </w:r>
     </w:p>
     <w:p>
       <w:pPr>
-        <w:shd w:val="clear" w:color="auto" w:fill="F2F2F2" w:themeFill="background1" w:themeFillShade="F2"/>
-        <w:rPr>
-          <w:rFonts w:ascii="Consolas" w:hAnsi="Consolas"/>
-          <w:sz w:val="24"/>
-          <w:szCs w:val="24"/>
-        </w:rPr>
-      </w:pPr>
-      <w:r>
-        <w:rPr>
-          <w:rFonts w:ascii="Consolas" w:hAnsi="Consolas"/>
-          <w:sz w:val="24"/>
-          <w:szCs w:val="24"/>
-        </w:rPr>
-        <w:t>terp = struixTerp.Terp()</w:t>
+        <w:rPr>
+          <w:sz w:val="24"/>
+          <w:szCs w:val="24"/>
+        </w:rPr>
+      </w:pPr>
+      <w:r>
+        <w:rPr>
+          <w:sz w:val="24"/>
+          <w:szCs w:val="24"/>
+        </w:rPr>
+        <w:t>However,</w:t>
+      </w:r>
+      <w:r>
+        <w:rPr>
+          <w:sz w:val="24"/>
+          <w:szCs w:val="24"/>
+        </w:rPr>
+        <w:t xml:space="preserve"> the interpreter by itself does not form the language. To import the primitives do:</w:t>
       </w:r>
     </w:p>
     <w:p>
       <w:pPr>
-        <w:rPr>
-          <w:sz w:val="24"/>
-          <w:szCs w:val="24"/>
-        </w:rPr>
-      </w:pPr>
-      <w:r>
-        <w:rPr>
-          <w:sz w:val="24"/>
-          <w:szCs w:val="24"/>
-        </w:rPr>
-        <w:t>Add the primitives to it:</w:t>
+        <w:shd w:val="clear" w:color="auto" w:fill="F2F2F2" w:themeFill="background1" w:themeFillShade="F2"/>
+        <w:rPr>
+          <w:rFonts w:ascii="Consolas" w:hAnsi="Consolas"/>
+          <w:sz w:val="24"/>
+          <w:szCs w:val="24"/>
+        </w:rPr>
+      </w:pPr>
+      <w:r>
+        <w:rPr>
+          <w:rFonts w:ascii="Consolas" w:hAnsi="Consolas"/>
+          <w:color w:val="CC9900"/>
+          <w:sz w:val="24"/>
+          <w:szCs w:val="24"/>
+        </w:rPr>
+        <w:t>import</w:t>
+      </w:r>
+      <w:r>
+        <w:rPr>
+          <w:rFonts w:ascii="Consolas" w:hAnsi="Consolas"/>
+          <w:sz w:val="24"/>
+          <w:szCs w:val="24"/>
+        </w:rPr>
+        <w:t xml:space="preserve"> struixPrimitives</w:t>
       </w:r>
     </w:p>
     <w:p>
       <w:pPr>
-        <w:shd w:val="clear" w:color="auto" w:fill="F2F2F2" w:themeFill="background1" w:themeFillShade="F2"/>
-        <w:rPr>
-          <w:rFonts w:ascii="Consolas" w:hAnsi="Consolas"/>
-          <w:sz w:val="24"/>
-          <w:szCs w:val="24"/>
-        </w:rPr>
-      </w:pPr>
-      <w:r>
-        <w:rPr>
-          <w:rFonts w:ascii="Consolas" w:hAnsi="Consolas"/>
-          <w:sz w:val="24"/>
-          <w:szCs w:val="24"/>
-        </w:rPr>
-        <w:t>struixPrimitives.AddWords(terp)</w:t>
+        <w:rPr>
+          <w:sz w:val="24"/>
+          <w:szCs w:val="24"/>
+        </w:rPr>
+      </w:pPr>
+      <w:r>
+        <w:rPr>
+          <w:sz w:val="24"/>
+          <w:szCs w:val="24"/>
+        </w:rPr>
+        <w:t xml:space="preserve">Then create a new instance of the </w:t>
+      </w:r>
+      <w:r>
+        <w:rPr>
+          <w:sz w:val="24"/>
+          <w:szCs w:val="24"/>
+        </w:rPr>
+        <w:t>interpreter</w:t>
+      </w:r>
+      <w:r>
+        <w:rPr>
+          <w:sz w:val="24"/>
+          <w:szCs w:val="24"/>
+        </w:rPr>
+        <w:t>:</w:t>
       </w:r>
     </w:p>
     <w:p>
       <w:pPr>
-        <w:rPr>
-          <w:sz w:val="24"/>
-          <w:szCs w:val="24"/>
-        </w:rPr>
-      </w:pPr>
-      <w:r>
-        <w:rPr>
-          <w:sz w:val="24"/>
-          <w:szCs w:val="24"/>
-        </w:rPr>
-        <w:t>And give the interpreter a string of struixLang code to run:</w:t>
+        <w:shd w:val="clear" w:color="auto" w:fill="F2F2F2" w:themeFill="background1" w:themeFillShade="F2"/>
+        <w:rPr>
+          <w:rFonts w:ascii="Consolas" w:hAnsi="Consolas"/>
+          <w:sz w:val="24"/>
+          <w:szCs w:val="24"/>
+        </w:rPr>
+      </w:pPr>
+      <w:r>
+        <w:rPr>
+          <w:rFonts w:ascii="Consolas" w:hAnsi="Consolas"/>
+          <w:sz w:val="24"/>
+          <w:szCs w:val="24"/>
+        </w:rPr>
+        <w:t>terp = struixTerp.Terp()</w:t>
       </w:r>
     </w:p>
     <w:p>
       <w:pPr>
+        <w:rPr>
+          <w:sz w:val="24"/>
+          <w:szCs w:val="24"/>
+        </w:rPr>
+      </w:pPr>
+      <w:r>
+        <w:rPr>
+          <w:sz w:val="24"/>
+          <w:szCs w:val="24"/>
+        </w:rPr>
+        <w:t>Add the primitives to it:</w:t>
+      </w:r>
+    </w:p>
+    <w:p>
+      <w:pPr>
+        <w:shd w:val="clear" w:color="auto" w:fill="F2F2F2" w:themeFill="background1" w:themeFillShade="F2"/>
+        <w:rPr>
+          <w:rFonts w:ascii="Consolas" w:hAnsi="Consolas"/>
+          <w:sz w:val="24"/>
+          <w:szCs w:val="24"/>
+        </w:rPr>
+      </w:pPr>
+      <w:r>
+        <w:rPr>
+          <w:rFonts w:ascii="Consolas" w:hAnsi="Consolas"/>
+          <w:sz w:val="24"/>
+          <w:szCs w:val="24"/>
+        </w:rPr>
+        <w:t>struixPrimitives.AddWords(terp)</w:t>
+      </w:r>
+    </w:p>
+    <w:p>
+      <w:pPr>
+        <w:rPr>
+          <w:sz w:val="24"/>
+          <w:szCs w:val="24"/>
+        </w:rPr>
+      </w:pPr>
+      <w:r>
+        <w:rPr>
+          <w:sz w:val="24"/>
+          <w:szCs w:val="24"/>
+        </w:rPr>
+        <w:t>And give the interpreter a string of struixLang code to run:</w:t>
+      </w:r>
+    </w:p>
+    <w:p>
+      <w:pPr>
         <w:shd w:val="clear" w:color="auto" w:fill="F2F2F2" w:themeFill="background1" w:themeFillShade="F2"/>
         <w:spacing w:after="0"/>
         <w:rPr>
@@ -3801,6 +3882,7 @@
     </w:p>
     <w:p>
       <w:pPr>
+        <w:jc w:val="both"/>
         <w:rPr>
           <w:sz w:val="24"/>
           <w:szCs w:val="24"/>
@@ -3833,19 +3915,35 @@
           <w:sz w:val="24"/>
           <w:szCs w:val="24"/>
         </w:rPr>
-        <w:t xml:space="preserve">operations are enabled only on passing </w:t>
-      </w:r>
-      <w:r>
-        <w:rPr>
-          <w:rFonts w:ascii="Consolas" w:hAnsi="Consolas"/>
+        <w:t xml:space="preserve">operations </w:t>
+      </w:r>
+      <w:r>
+        <w:rPr>
+          <w:sz w:val="24"/>
+          <w:szCs w:val="24"/>
+        </w:rPr>
+        <w:t>can be enabled by</w:t>
+      </w:r>
+      <w:r>
+        <w:rPr>
+          <w:sz w:val="24"/>
+          <w:szCs w:val="24"/>
+        </w:rPr>
+        <w:t xml:space="preserve"> passing </w:t>
+      </w:r>
+      <w:r>
+        <w:rPr>
+          <w:rFonts w:ascii="Consolas" w:hAnsi="Consolas"/>
+          <w:color w:val="CC9900"/>
           <w:sz w:val="24"/>
           <w:szCs w:val="24"/>
           <w:shd w:val="clear" w:color="auto" w:fill="F2F2F2" w:themeFill="background1" w:themeFillShade="F2"/>
         </w:rPr>
-        <w:t>terp.ENABLE_UNSAFE_OPERATIONS</w:t>
-      </w:r>
-      <w:r>
-        <w:rPr>
+        <w:t>True</w:t>
+      </w:r>
+      <w:r>
+        <w:rPr>
+          <w:rFonts w:ascii="Consolas" w:hAnsi="Consolas"/>
           <w:sz w:val="24"/>
           <w:szCs w:val="24"/>
         </w:rPr>
@@ -3890,7 +3988,24 @@
           <w:sz w:val="24"/>
           <w:szCs w:val="24"/>
         </w:rPr>
-        <w:t>struixPrimitives.AddWords(terp, terp.ENABLE_UNSAFE_OPERATIONS)</w:t>
+        <w:t xml:space="preserve">struixPrimitives.AddWords(terp, </w:t>
+      </w:r>
+      <w:r>
+        <w:rPr>
+          <w:rFonts w:ascii="Consolas" w:hAnsi="Consolas"/>
+          <w:color w:val="CC9900"/>
+          <w:sz w:val="24"/>
+          <w:szCs w:val="24"/>
+        </w:rPr>
+        <w:t>True</w:t>
+      </w:r>
+      <w:r>
+        <w:rPr>
+          <w:rFonts w:ascii="Consolas" w:hAnsi="Consolas"/>
+          <w:sz w:val="24"/>
+          <w:szCs w:val="24"/>
+        </w:rPr>
+        <w:t>)</w:t>
       </w:r>
     </w:p>
     <w:p>
@@ -3915,13 +4030,13 @@
         <w:pStyle w:val="Heading1"/>
         <w:ind w:left="0"/>
       </w:pPr>
-      <w:bookmarkStart w:id="3" w:name="_Data_Model"/>
-      <w:bookmarkStart w:id="4" w:name="_Toc482826912"/>
-      <w:bookmarkEnd w:id="3"/>
+      <w:bookmarkStart w:id="4" w:name="_Data_Model"/>
+      <w:bookmarkStart w:id="5" w:name="_Toc482970497"/>
+      <w:bookmarkEnd w:id="4"/>
       <w:r>
         <w:t>Data Model</w:t>
       </w:r>
-      <w:bookmarkEnd w:id="4"/>
+      <w:bookmarkEnd w:id="5"/>
     </w:p>
     <w:p>
       <w:pPr>
@@ -4060,6 +4175,7 @@
     </w:p>
     <w:p>
       <w:pPr>
+        <w:jc w:val="both"/>
         <w:rPr>
           <w:sz w:val="24"/>
           <w:szCs w:val="24"/>
@@ -4075,6 +4191,7 @@
     </w:p>
     <w:p>
       <w:pPr>
+        <w:jc w:val="both"/>
         <w:rPr>
           <w:sz w:val="24"/>
           <w:szCs w:val="24"/>
@@ -4108,7 +4225,7 @@
           <w:sz w:val="24"/>
           <w:szCs w:val="24"/>
         </w:rPr>
-        <w:t>Homoiconic La</w:t>
+        <w:t xml:space="preserve">Homoiconic </w:t>
       </w:r>
       <w:r>
         <w:rPr>
@@ -4117,7 +4234,7 @@
           <w:sz w:val="24"/>
           <w:szCs w:val="24"/>
         </w:rPr>
-        <w:t>n</w:t>
+        <w:t>La</w:t>
       </w:r>
       <w:r>
         <w:rPr>
@@ -4126,7 +4243,16 @@
           <w:sz w:val="24"/>
           <w:szCs w:val="24"/>
         </w:rPr>
-        <w:t>nguage</w:t>
+        <w:t>n</w:t>
+      </w:r>
+      <w:r>
+        <w:rPr>
+          <w:i/>
+          <w:iCs/>
+          <w:sz w:val="24"/>
+          <w:szCs w:val="24"/>
+        </w:rPr>
+        <w:t>guage</w:t>
       </w:r>
       <w:r>
         <w:rPr>
@@ -4171,11 +4297,11 @@
       <w:pPr>
         <w:pStyle w:val="Heading1"/>
       </w:pPr>
-      <w:bookmarkStart w:id="5" w:name="_Toc482826913"/>
+      <w:bookmarkStart w:id="6" w:name="_Toc482970498"/>
       <w:r>
         <w:t>List of Primitive Words in this Implementation</w:t>
       </w:r>
-      <w:bookmarkEnd w:id="5"/>
+      <w:bookmarkEnd w:id="6"/>
     </w:p>
     <w:p>
       <w:pPr>
@@ -4203,6 +4329,13 @@
         </w:rPr>
         <w:t xml:space="preserve"> – Pops and displays the last item put in the stack</w:t>
       </w:r>
+      <w:r>
+        <w:rPr>
+          <w:sz w:val="24"/>
+          <w:szCs w:val="24"/>
+        </w:rPr>
+        <w:t>.</w:t>
+      </w:r>
     </w:p>
     <w:p>
       <w:pPr>
@@ -4221,14 +4354,7 @@
           <w:sz w:val="24"/>
           <w:szCs w:val="24"/>
         </w:rPr>
-        <w:t>PSTACK</w:t>
-      </w:r>
-      <w:r>
-        <w:rPr>
-          <w:sz w:val="24"/>
-          <w:szCs w:val="24"/>
-        </w:rPr>
-        <w:t xml:space="preserve"> – Displays all items of the stack in Last-In-First-Out (LIFO) order.</w:t>
+        <w:t>INPUT – Accepts input from the user.</w:t>
       </w:r>
     </w:p>
     <w:p>
@@ -4248,14 +4374,14 @@
           <w:sz w:val="24"/>
           <w:szCs w:val="24"/>
         </w:rPr>
-        <w:t>RAISE</w:t>
-      </w:r>
-      <w:r>
-        <w:rPr>
-          <w:sz w:val="24"/>
-          <w:szCs w:val="24"/>
-        </w:rPr>
-        <w:t xml:space="preserve"> – Raises </w:t>
+        <w:t>PSTACK</w:t>
+      </w:r>
+      <w:r>
+        <w:rPr>
+          <w:sz w:val="24"/>
+          <w:szCs w:val="24"/>
+        </w:rPr>
+        <w:t xml:space="preserve"> – Displays all items of the stack in Last-In-First-Out (LIFO) order.</w:t>
       </w:r>
     </w:p>
     <w:p>
@@ -4275,14 +4401,14 @@
           <w:sz w:val="24"/>
           <w:szCs w:val="24"/>
         </w:rPr>
-        <w:t>EXIT</w:t>
-      </w:r>
-      <w:r>
-        <w:rPr>
-          <w:sz w:val="24"/>
-          <w:szCs w:val="24"/>
-        </w:rPr>
-        <w:t xml:space="preserve"> – Stops the execution of the struixLang code.</w:t>
+        <w:t>RAISE</w:t>
+      </w:r>
+      <w:r>
+        <w:rPr>
+          <w:sz w:val="24"/>
+          <w:szCs w:val="24"/>
+        </w:rPr>
+        <w:t xml:space="preserve"> – Raises </w:t>
       </w:r>
     </w:p>
     <w:p>
@@ -4302,6 +4428,33 @@
           <w:sz w:val="24"/>
           <w:szCs w:val="24"/>
         </w:rPr>
+        <w:t>EXIT</w:t>
+      </w:r>
+      <w:r>
+        <w:rPr>
+          <w:sz w:val="24"/>
+          <w:szCs w:val="24"/>
+        </w:rPr>
+        <w:t xml:space="preserve"> – Stops the execution of the struixLang code.</w:t>
+      </w:r>
+    </w:p>
+    <w:p>
+      <w:pPr>
+        <w:pStyle w:val="ListParagraph"/>
+        <w:numPr>
+          <w:ilvl w:val="0"/>
+          <w:numId w:val="31"/>
+        </w:numPr>
+        <w:rPr>
+          <w:sz w:val="24"/>
+          <w:szCs w:val="24"/>
+        </w:rPr>
+      </w:pPr>
+      <w:r>
+        <w:rPr>
+          <w:sz w:val="24"/>
+          <w:szCs w:val="24"/>
+        </w:rPr>
         <w:t>Operators from CALCGEN:</w:t>
       </w:r>
     </w:p>
@@ -4476,6 +4629,7 @@
           <w:ilvl w:val="0"/>
           <w:numId w:val="32"/>
         </w:numPr>
+        <w:jc w:val="both"/>
         <w:rPr>
           <w:sz w:val="24"/>
           <w:szCs w:val="24"/>
@@ -5203,6 +5357,13 @@
         </w:rPr>
         <w:t xml:space="preserve"> – Stores a value to a variable.</w:t>
       </w:r>
+      <w:r>
+        <w:rPr>
+          <w:sz w:val="24"/>
+          <w:szCs w:val="24"/>
+        </w:rPr>
+        <w:t xml:space="preserve"> (Infix)</w:t>
+      </w:r>
     </w:p>
     <w:p>
       <w:pPr>
@@ -5221,14 +5382,7 @@
           <w:sz w:val="24"/>
           <w:szCs w:val="24"/>
         </w:rPr>
-        <w:t>FETCH</w:t>
-      </w:r>
-      <w:r>
-        <w:rPr>
-          <w:sz w:val="24"/>
-          <w:szCs w:val="24"/>
-        </w:rPr>
-        <w:t xml:space="preserve"> – Retrieves value from variable.</w:t>
+        <w:t>STORE – Stores a value to a variable. (Postfix)</w:t>
       </w:r>
     </w:p>
     <w:p>
@@ -5248,21 +5402,14 @@
           <w:sz w:val="24"/>
           <w:szCs w:val="24"/>
         </w:rPr>
-        <w:t>#</w:t>
-      </w:r>
-      <w:r>
-        <w:rPr>
-          <w:sz w:val="24"/>
-          <w:szCs w:val="24"/>
-        </w:rPr>
-        <w:t xml:space="preserve"> </w:t>
-      </w:r>
-      <w:r>
-        <w:rPr>
-          <w:sz w:val="24"/>
-          <w:szCs w:val="24"/>
-        </w:rPr>
-        <w:t>– Flags a line for no execution.</w:t>
+        <w:t>FETCH</w:t>
+      </w:r>
+      <w:r>
+        <w:rPr>
+          <w:sz w:val="24"/>
+          <w:szCs w:val="24"/>
+        </w:rPr>
+        <w:t xml:space="preserve"> – Retrieves value from variable.</w:t>
       </w:r>
     </w:p>
     <w:p>
@@ -5282,14 +5429,21 @@
           <w:sz w:val="24"/>
           <w:szCs w:val="24"/>
         </w:rPr>
-        <w:t>PYEVAL</w:t>
-      </w:r>
-      <w:r>
-        <w:rPr>
-          <w:sz w:val="24"/>
-          <w:szCs w:val="24"/>
-        </w:rPr>
-        <w:t xml:space="preserve"> – Evaluates a Python expression.</w:t>
+        <w:t>#</w:t>
+      </w:r>
+      <w:r>
+        <w:rPr>
+          <w:sz w:val="24"/>
+          <w:szCs w:val="24"/>
+        </w:rPr>
+        <w:t xml:space="preserve"> </w:t>
+      </w:r>
+      <w:r>
+        <w:rPr>
+          <w:sz w:val="24"/>
+          <w:szCs w:val="24"/>
+        </w:rPr>
+        <w:t>– Flags a line for no execution.</w:t>
       </w:r>
     </w:p>
     <w:p>
@@ -5309,14 +5463,7 @@
           <w:sz w:val="24"/>
           <w:szCs w:val="24"/>
         </w:rPr>
-        <w:t>PYEXEC</w:t>
-      </w:r>
-      <w:r>
-        <w:rPr>
-          <w:sz w:val="24"/>
-          <w:szCs w:val="24"/>
-        </w:rPr>
-        <w:t xml:space="preserve"> – Executes a Python statement.</w:t>
+        <w:t>IMPORT – Imports struixLang code from a .sxLib library.</w:t>
       </w:r>
     </w:p>
     <w:p>
@@ -5336,35 +5483,7 @@
           <w:sz w:val="24"/>
           <w:szCs w:val="24"/>
         </w:rPr>
-        <w:t>PYLITEVAL</w:t>
-      </w:r>
-      <w:r>
-        <w:rPr>
-          <w:sz w:val="24"/>
-          <w:szCs w:val="24"/>
-        </w:rPr>
-        <w:t xml:space="preserve"> </w:t>
-      </w:r>
-      <w:r>
-        <w:rPr>
-          <w:sz w:val="24"/>
-          <w:szCs w:val="24"/>
-        </w:rPr>
-        <w:t>–</w:t>
-      </w:r>
-      <w:r>
-        <w:rPr>
-          <w:sz w:val="24"/>
-          <w:szCs w:val="24"/>
-        </w:rPr>
-        <w:t xml:space="preserve"> </w:t>
-      </w:r>
-      <w:r>
-        <w:rPr>
-          <w:sz w:val="24"/>
-          <w:szCs w:val="24"/>
-        </w:rPr>
-        <w:t>Evaluates a Python expression safely.</w:t>
+        <w:t>REQUESTUNSAFE – Asks user for permission to allow potentially unsafe code.</w:t>
       </w:r>
     </w:p>
     <w:p>
@@ -5384,14 +5503,14 @@
           <w:sz w:val="24"/>
           <w:szCs w:val="24"/>
         </w:rPr>
-        <w:t>DEF</w:t>
-      </w:r>
-      <w:r>
-        <w:rPr>
-          <w:sz w:val="24"/>
-          <w:szCs w:val="24"/>
-        </w:rPr>
-        <w:t xml:space="preserve"> – Starts creation of a user-defined new word.</w:t>
+        <w:t>PYEVAL</w:t>
+      </w:r>
+      <w:r>
+        <w:rPr>
+          <w:sz w:val="24"/>
+          <w:szCs w:val="24"/>
+        </w:rPr>
+        <w:t xml:space="preserve"> – Evaluates a Python expression.</w:t>
       </w:r>
     </w:p>
     <w:p>
@@ -5411,14 +5530,14 @@
           <w:sz w:val="24"/>
           <w:szCs w:val="24"/>
         </w:rPr>
-        <w:t>END</w:t>
-      </w:r>
-      <w:r>
-        <w:rPr>
-          <w:sz w:val="24"/>
-          <w:szCs w:val="24"/>
-        </w:rPr>
-        <w:t xml:space="preserve"> – Ends a new user-defined word definition.</w:t>
+        <w:t>PYEXEC</w:t>
+      </w:r>
+      <w:r>
+        <w:rPr>
+          <w:sz w:val="24"/>
+          <w:szCs w:val="24"/>
+        </w:rPr>
+        <w:t xml:space="preserve"> – Executes a Python statement.</w:t>
       </w:r>
     </w:p>
     <w:p>
@@ -5438,14 +5557,7 @@
           <w:sz w:val="24"/>
           <w:szCs w:val="24"/>
         </w:rPr>
-        <w:t>[</w:t>
-      </w:r>
-      <w:r>
-        <w:rPr>
-          <w:sz w:val="24"/>
-          <w:szCs w:val="24"/>
-        </w:rPr>
-        <w:t xml:space="preserve"> - Starts a list.</w:t>
+        <w:t>PYIMPORT – Imports a python module.</w:t>
       </w:r>
     </w:p>
     <w:p>
@@ -5465,7 +5577,7 @@
           <w:sz w:val="24"/>
           <w:szCs w:val="24"/>
         </w:rPr>
-        <w:t>LENGTH</w:t>
+        <w:t>PYLITEVAL</w:t>
       </w:r>
       <w:r>
         <w:rPr>
@@ -5479,7 +5591,21 @@
           <w:sz w:val="24"/>
           <w:szCs w:val="24"/>
         </w:rPr>
-        <w:t>– Finds the length of a list or a string.</w:t>
+        <w:t>–</w:t>
+      </w:r>
+      <w:r>
+        <w:rPr>
+          <w:sz w:val="24"/>
+          <w:szCs w:val="24"/>
+        </w:rPr>
+        <w:t xml:space="preserve"> </w:t>
+      </w:r>
+      <w:r>
+        <w:rPr>
+          <w:sz w:val="24"/>
+          <w:szCs w:val="24"/>
+        </w:rPr>
+        <w:t>Evaluates a Python expression safely.</w:t>
       </w:r>
     </w:p>
     <w:p>
@@ -5499,14 +5625,14 @@
           <w:sz w:val="24"/>
           <w:szCs w:val="24"/>
         </w:rPr>
-        <w:t>ITEM</w:t>
-      </w:r>
-      <w:r>
-        <w:rPr>
-          <w:sz w:val="24"/>
-          <w:szCs w:val="24"/>
-        </w:rPr>
-        <w:t xml:space="preserve"> – Returns an item from a list</w:t>
+        <w:t>DEF</w:t>
+      </w:r>
+      <w:r>
+        <w:rPr>
+          <w:sz w:val="24"/>
+          <w:szCs w:val="24"/>
+        </w:rPr>
+        <w:t xml:space="preserve"> – Starts creation of a user-defined new word.</w:t>
       </w:r>
     </w:p>
     <w:p>
@@ -5526,14 +5652,14 @@
           <w:sz w:val="24"/>
           <w:szCs w:val="24"/>
         </w:rPr>
-        <w:t>NOT</w:t>
-      </w:r>
-      <w:r>
-        <w:rPr>
-          <w:sz w:val="24"/>
-          <w:szCs w:val="24"/>
-        </w:rPr>
-        <w:t xml:space="preserve"> – Logical or Boolean NOT.</w:t>
+        <w:t>END</w:t>
+      </w:r>
+      <w:r>
+        <w:rPr>
+          <w:sz w:val="24"/>
+          <w:szCs w:val="24"/>
+        </w:rPr>
+        <w:t xml:space="preserve"> – Ends a new user-defined word definition.</w:t>
       </w:r>
     </w:p>
     <w:p>
@@ -5553,14 +5679,7 @@
           <w:sz w:val="24"/>
           <w:szCs w:val="24"/>
         </w:rPr>
-        <w:t>TRUE</w:t>
-      </w:r>
-      <w:r>
-        <w:rPr>
-          <w:sz w:val="24"/>
-          <w:szCs w:val="24"/>
-        </w:rPr>
-        <w:t xml:space="preserve"> – Logical or Boolean value TRUE, HIGH, or 1.</w:t>
+        <w:t>NEXT – Skips a word and appends it to the stack.</w:t>
       </w:r>
     </w:p>
     <w:p>
@@ -5580,14 +5699,14 @@
           <w:sz w:val="24"/>
           <w:szCs w:val="24"/>
         </w:rPr>
-        <w:t>FALSE</w:t>
-      </w:r>
-      <w:r>
-        <w:rPr>
-          <w:sz w:val="24"/>
-          <w:szCs w:val="24"/>
-        </w:rPr>
-        <w:t xml:space="preserve"> – Logical or Boolean value FALSE, LOW, or 0.</w:t>
+        <w:t>[</w:t>
+      </w:r>
+      <w:r>
+        <w:rPr>
+          <w:sz w:val="24"/>
+          <w:szCs w:val="24"/>
+        </w:rPr>
+        <w:t xml:space="preserve"> - Starts a list.</w:t>
       </w:r>
     </w:p>
     <w:p>
@@ -5607,14 +5726,7 @@
           <w:sz w:val="24"/>
           <w:szCs w:val="24"/>
         </w:rPr>
-        <w:t>RUN</w:t>
-      </w:r>
-      <w:r>
-        <w:rPr>
-          <w:sz w:val="24"/>
-          <w:szCs w:val="24"/>
-        </w:rPr>
-        <w:t xml:space="preserve"> – Runs a list containing struixLang code.</w:t>
+        <w:t>] – Ends a list.</w:t>
       </w:r>
     </w:p>
     <w:p>
@@ -5634,14 +5746,21 @@
           <w:sz w:val="24"/>
           <w:szCs w:val="24"/>
         </w:rPr>
-        <w:t>TIMES</w:t>
-      </w:r>
-      <w:r>
-        <w:rPr>
-          <w:sz w:val="24"/>
-          <w:szCs w:val="24"/>
-        </w:rPr>
-        <w:t xml:space="preserve"> – Runs a list a number of times.</w:t>
+        <w:t>LENGTH</w:t>
+      </w:r>
+      <w:r>
+        <w:rPr>
+          <w:sz w:val="24"/>
+          <w:szCs w:val="24"/>
+        </w:rPr>
+        <w:t xml:space="preserve"> </w:t>
+      </w:r>
+      <w:r>
+        <w:rPr>
+          <w:sz w:val="24"/>
+          <w:szCs w:val="24"/>
+        </w:rPr>
+        <w:t>– Finds the length of a list or a string.</w:t>
       </w:r>
     </w:p>
     <w:p>
@@ -5661,14 +5780,14 @@
           <w:sz w:val="24"/>
           <w:szCs w:val="24"/>
         </w:rPr>
-        <w:t>IFTRUE</w:t>
-      </w:r>
-      <w:r>
-        <w:rPr>
-          <w:sz w:val="24"/>
-          <w:szCs w:val="24"/>
-        </w:rPr>
-        <w:t xml:space="preserve"> – Runs a list on receiving TRUE.</w:t>
+        <w:t>ITEM</w:t>
+      </w:r>
+      <w:r>
+        <w:rPr>
+          <w:sz w:val="24"/>
+          <w:szCs w:val="24"/>
+        </w:rPr>
+        <w:t xml:space="preserve"> – Returns an item from a list</w:t>
       </w:r>
     </w:p>
     <w:p>
@@ -5688,14 +5807,14 @@
           <w:sz w:val="24"/>
           <w:szCs w:val="24"/>
         </w:rPr>
-        <w:t>IFFALSE</w:t>
-      </w:r>
-      <w:r>
-        <w:rPr>
-          <w:sz w:val="24"/>
-          <w:szCs w:val="24"/>
-        </w:rPr>
-        <w:t xml:space="preserve"> – Runs a list on receiving FALSE.</w:t>
+        <w:t>NOT</w:t>
+      </w:r>
+      <w:r>
+        <w:rPr>
+          <w:sz w:val="24"/>
+          <w:szCs w:val="24"/>
+        </w:rPr>
+        <w:t xml:space="preserve"> – Logical or Boolean NOT.</w:t>
       </w:r>
     </w:p>
     <w:p>
@@ -5715,14 +5834,14 @@
           <w:sz w:val="24"/>
           <w:szCs w:val="24"/>
         </w:rPr>
-        <w:t>IFELSE</w:t>
-      </w:r>
-      <w:r>
-        <w:rPr>
-          <w:sz w:val="24"/>
-          <w:szCs w:val="24"/>
-        </w:rPr>
-        <w:t xml:space="preserve"> – Runs one of two lists on receiving either TRUE or FALSE.</w:t>
+        <w:t>TRUE</w:t>
+      </w:r>
+      <w:r>
+        <w:rPr>
+          <w:sz w:val="24"/>
+          <w:szCs w:val="24"/>
+        </w:rPr>
+        <w:t xml:space="preserve"> – Logical or Boolean value TRUE, HIGH, or 1.</w:t>
       </w:r>
     </w:p>
     <w:p>
@@ -5742,14 +5861,14 @@
           <w:sz w:val="24"/>
           <w:szCs w:val="24"/>
         </w:rPr>
-        <w:t>WHILE</w:t>
-      </w:r>
-      <w:r>
-        <w:rPr>
-          <w:sz w:val="24"/>
-          <w:szCs w:val="24"/>
-        </w:rPr>
-        <w:t xml:space="preserve"> – Runs a list while another list yields TRUE.</w:t>
+        <w:t>FALSE</w:t>
+      </w:r>
+      <w:r>
+        <w:rPr>
+          <w:sz w:val="24"/>
+          <w:szCs w:val="24"/>
+        </w:rPr>
+        <w:t xml:space="preserve"> – Logical or Boolean value FALSE, LOW, or 0.</w:t>
       </w:r>
     </w:p>
     <w:p>
@@ -5769,36 +5888,199 @@
           <w:sz w:val="24"/>
           <w:szCs w:val="24"/>
         </w:rPr>
-        <w:t>DOWHILE</w:t>
-      </w:r>
-      <w:r>
-        <w:rPr>
-          <w:sz w:val="24"/>
-          <w:szCs w:val="24"/>
-        </w:rPr>
-        <w:t xml:space="preserve"> – Exit-Control Loop similar to WHILE.</w:t>
+        <w:t>RUN</w:t>
+      </w:r>
+      <w:r>
+        <w:rPr>
+          <w:sz w:val="24"/>
+          <w:szCs w:val="24"/>
+        </w:rPr>
+        <w:t xml:space="preserve"> – Runs a list containing struixLang code.</w:t>
       </w:r>
     </w:p>
     <w:p>
       <w:pPr>
+        <w:pStyle w:val="ListParagraph"/>
+        <w:numPr>
+          <w:ilvl w:val="0"/>
+          <w:numId w:val="31"/>
+        </w:numPr>
+        <w:rPr>
+          <w:sz w:val="24"/>
+          <w:szCs w:val="24"/>
+        </w:rPr>
+      </w:pPr>
+      <w:r>
+        <w:rPr>
+          <w:sz w:val="24"/>
+          <w:szCs w:val="24"/>
+        </w:rPr>
+        <w:t>TIMES</w:t>
+      </w:r>
+      <w:r>
+        <w:rPr>
+          <w:sz w:val="24"/>
+          <w:szCs w:val="24"/>
+        </w:rPr>
+        <w:t xml:space="preserve"> – Runs a list a number of times.</w:t>
+      </w:r>
+    </w:p>
+    <w:p>
+      <w:pPr>
+        <w:pStyle w:val="ListParagraph"/>
+        <w:numPr>
+          <w:ilvl w:val="0"/>
+          <w:numId w:val="31"/>
+        </w:numPr>
+        <w:rPr>
+          <w:sz w:val="24"/>
+          <w:szCs w:val="24"/>
+        </w:rPr>
+      </w:pPr>
+      <w:r>
+        <w:rPr>
+          <w:sz w:val="24"/>
+          <w:szCs w:val="24"/>
+        </w:rPr>
+        <w:t>IFTRUE</w:t>
+      </w:r>
+      <w:r>
+        <w:rPr>
+          <w:sz w:val="24"/>
+          <w:szCs w:val="24"/>
+        </w:rPr>
+        <w:t xml:space="preserve"> – Runs a list on receiving TRUE.</w:t>
+      </w:r>
+    </w:p>
+    <w:p>
+      <w:pPr>
+        <w:pStyle w:val="ListParagraph"/>
+        <w:numPr>
+          <w:ilvl w:val="0"/>
+          <w:numId w:val="31"/>
+        </w:numPr>
+        <w:rPr>
+          <w:sz w:val="24"/>
+          <w:szCs w:val="24"/>
+        </w:rPr>
+      </w:pPr>
+      <w:r>
+        <w:rPr>
+          <w:sz w:val="24"/>
+          <w:szCs w:val="24"/>
+        </w:rPr>
+        <w:t>IFFALSE</w:t>
+      </w:r>
+      <w:r>
+        <w:rPr>
+          <w:sz w:val="24"/>
+          <w:szCs w:val="24"/>
+        </w:rPr>
+        <w:t xml:space="preserve"> – Runs a list on receiving FALSE.</w:t>
+      </w:r>
+    </w:p>
+    <w:p>
+      <w:pPr>
+        <w:pStyle w:val="ListParagraph"/>
+        <w:numPr>
+          <w:ilvl w:val="0"/>
+          <w:numId w:val="31"/>
+        </w:numPr>
+        <w:rPr>
+          <w:sz w:val="24"/>
+          <w:szCs w:val="24"/>
+        </w:rPr>
+      </w:pPr>
+      <w:r>
+        <w:rPr>
+          <w:sz w:val="24"/>
+          <w:szCs w:val="24"/>
+        </w:rPr>
+        <w:t>IFELSE</w:t>
+      </w:r>
+      <w:r>
+        <w:rPr>
+          <w:sz w:val="24"/>
+          <w:szCs w:val="24"/>
+        </w:rPr>
+        <w:t xml:space="preserve"> – Runs one of two lists on receiving either TRUE or FALSE.</w:t>
+      </w:r>
+    </w:p>
+    <w:p>
+      <w:pPr>
+        <w:pStyle w:val="ListParagraph"/>
+        <w:numPr>
+          <w:ilvl w:val="0"/>
+          <w:numId w:val="31"/>
+        </w:numPr>
+        <w:rPr>
+          <w:sz w:val="24"/>
+          <w:szCs w:val="24"/>
+        </w:rPr>
+      </w:pPr>
+      <w:r>
+        <w:rPr>
+          <w:sz w:val="24"/>
+          <w:szCs w:val="24"/>
+        </w:rPr>
+        <w:t>WHILE</w:t>
+      </w:r>
+      <w:r>
+        <w:rPr>
+          <w:sz w:val="24"/>
+          <w:szCs w:val="24"/>
+        </w:rPr>
+        <w:t xml:space="preserve"> – Runs a list while another list yields TRUE.</w:t>
+      </w:r>
+    </w:p>
+    <w:p>
+      <w:pPr>
+        <w:pStyle w:val="ListParagraph"/>
+        <w:numPr>
+          <w:ilvl w:val="0"/>
+          <w:numId w:val="31"/>
+        </w:numPr>
+        <w:rPr>
+          <w:sz w:val="24"/>
+          <w:szCs w:val="24"/>
+        </w:rPr>
+      </w:pPr>
+      <w:r>
+        <w:rPr>
+          <w:sz w:val="24"/>
+          <w:szCs w:val="24"/>
+        </w:rPr>
+        <w:t>DOWHILE</w:t>
+      </w:r>
+      <w:r>
+        <w:rPr>
+          <w:sz w:val="24"/>
+          <w:szCs w:val="24"/>
+        </w:rPr>
+        <w:t xml:space="preserve"> – Exit-Control Loop similar to WHILE.</w:t>
+      </w:r>
+    </w:p>
+    <w:p>
+      <w:pPr>
         <w:pStyle w:val="Heading1"/>
         <w:ind w:left="0"/>
       </w:pPr>
-      <w:bookmarkStart w:id="6" w:name="_Toc482826914"/>
+      <w:bookmarkStart w:id="7" w:name="_Toc482970499"/>
       <w:r>
         <w:t>struixLang 101</w:t>
       </w:r>
-      <w:bookmarkEnd w:id="6"/>
+      <w:bookmarkEnd w:id="7"/>
     </w:p>
     <w:p>
       <w:pPr>
         <w:pStyle w:val="Heading2"/>
+        <w:jc w:val="both"/>
         <w:rPr>
           <w:sz w:val="32"/>
           <w:szCs w:val="24"/>
         </w:rPr>
       </w:pPr>
-      <w:bookmarkStart w:id="7" w:name="_Toc482826915"/>
+      <w:bookmarkStart w:id="8" w:name="_Toc482970500"/>
       <w:r>
         <w:rPr>
           <w:sz w:val="32"/>
@@ -5806,7 +6088,7 @@
         </w:rPr>
         <w:t>Execution Process</w:t>
       </w:r>
-      <w:bookmarkEnd w:id="7"/>
+      <w:bookmarkEnd w:id="8"/>
     </w:p>
     <w:p>
       <w:pPr>
@@ -5815,6 +6097,7 @@
           <w:ilvl w:val="0"/>
           <w:numId w:val="28"/>
         </w:numPr>
+        <w:jc w:val="both"/>
         <w:rPr>
           <w:sz w:val="24"/>
           <w:szCs w:val="24"/>
@@ -5849,6 +6132,7 @@
           <w:ilvl w:val="0"/>
           <w:numId w:val="28"/>
         </w:numPr>
+        <w:jc w:val="both"/>
         <w:rPr>
           <w:sz w:val="24"/>
           <w:szCs w:val="24"/>
@@ -5869,6 +6153,7 @@
           <w:ilvl w:val="0"/>
           <w:numId w:val="28"/>
         </w:numPr>
+        <w:jc w:val="both"/>
         <w:rPr>
           <w:sz w:val="24"/>
           <w:szCs w:val="24"/>
@@ -5885,12 +6170,13 @@
     <w:p>
       <w:pPr>
         <w:pStyle w:val="Heading2"/>
+        <w:jc w:val="both"/>
         <w:rPr>
           <w:sz w:val="32"/>
           <w:szCs w:val="24"/>
         </w:rPr>
       </w:pPr>
-      <w:bookmarkStart w:id="8" w:name="_Toc482826916"/>
+      <w:bookmarkStart w:id="9" w:name="_Toc482970501"/>
       <w:r>
         <w:rPr>
           <w:sz w:val="32"/>
@@ -5912,7 +6198,7 @@
         </w:rPr>
         <w:t xml:space="preserve"> Stuff</w:t>
       </w:r>
-      <w:bookmarkEnd w:id="8"/>
+      <w:bookmarkEnd w:id="9"/>
     </w:p>
     <w:p>
       <w:pPr>
@@ -5921,6 +6207,7 @@
           <w:ilvl w:val="0"/>
           <w:numId w:val="29"/>
         </w:numPr>
+        <w:jc w:val="both"/>
         <w:rPr>
           <w:sz w:val="24"/>
           <w:szCs w:val="24"/>
@@ -5951,6 +6238,7 @@
     <w:p>
       <w:pPr>
         <w:pStyle w:val="ListParagraph"/>
+        <w:jc w:val="both"/>
         <w:rPr>
           <w:sz w:val="24"/>
           <w:szCs w:val="24"/>
@@ -5984,6 +6272,7 @@
       <w:pPr>
         <w:pStyle w:val="ListParagraph"/>
         <w:shd w:val="clear" w:color="auto" w:fill="F2F2F2" w:themeFill="background1" w:themeFillShade="F2"/>
+        <w:jc w:val="both"/>
         <w:rPr>
           <w:sz w:val="24"/>
           <w:szCs w:val="24"/>
@@ -6001,6 +6290,7 @@
       <w:pPr>
         <w:pStyle w:val="ListParagraph"/>
         <w:shd w:val="clear" w:color="auto" w:fill="F2F2F2" w:themeFill="background1" w:themeFillShade="F2"/>
+        <w:jc w:val="both"/>
         <w:rPr>
           <w:sz w:val="24"/>
           <w:szCs w:val="24"/>
@@ -6018,6 +6308,7 @@
       <w:pPr>
         <w:pStyle w:val="ListParagraph"/>
         <w:shd w:val="clear" w:color="auto" w:fill="F2F2F2" w:themeFill="background1" w:themeFillShade="F2"/>
+        <w:jc w:val="both"/>
         <w:rPr>
           <w:sz w:val="24"/>
           <w:szCs w:val="24"/>
@@ -6035,6 +6326,7 @@
       <w:pPr>
         <w:pStyle w:val="ListParagraph"/>
         <w:shd w:val="clear" w:color="auto" w:fill="F2F2F2" w:themeFill="background1" w:themeFillShade="F2"/>
+        <w:jc w:val="both"/>
         <w:rPr>
           <w:sz w:val="24"/>
           <w:szCs w:val="24"/>
@@ -6055,6 +6347,7 @@
           <w:ilvl w:val="0"/>
           <w:numId w:val="29"/>
         </w:numPr>
+        <w:jc w:val="both"/>
         <w:rPr>
           <w:sz w:val="24"/>
           <w:szCs w:val="24"/>
@@ -6075,6 +6368,7 @@
           <w:ilvl w:val="0"/>
           <w:numId w:val="29"/>
         </w:numPr>
+        <w:jc w:val="both"/>
         <w:rPr>
           <w:sz w:val="24"/>
           <w:szCs w:val="24"/>
@@ -6095,6 +6389,7 @@
           <w:ilvl w:val="0"/>
           <w:numId w:val="29"/>
         </w:numPr>
+        <w:jc w:val="both"/>
         <w:rPr>
           <w:sz w:val="24"/>
           <w:szCs w:val="24"/>
@@ -6154,6 +6449,7 @@
           <w:ilvl w:val="0"/>
           <w:numId w:val="29"/>
         </w:numPr>
+        <w:jc w:val="both"/>
         <w:rPr>
           <w:sz w:val="24"/>
           <w:szCs w:val="24"/>
@@ -6187,37 +6483,7 @@
           <w:sz w:val="24"/>
           <w:szCs w:val="24"/>
         </w:rPr>
-        <w:t xml:space="preserve"> </w:t>
-      </w:r>
-      <w:r>
-        <w:rPr>
-          <w:sz w:val="24"/>
-          <w:szCs w:val="24"/>
-        </w:rPr>
-        <w:t xml:space="preserve">or </w:t>
-      </w:r>
-      <w:r>
-        <w:rPr>
-          <w:rFonts w:ascii="Consolas" w:hAnsi="Consolas"/>
-          <w:sz w:val="24"/>
-          <w:szCs w:val="24"/>
-          <w:shd w:val="clear" w:color="auto" w:fill="F2F2F2" w:themeFill="background1" w:themeFillShade="F2"/>
-        </w:rPr>
-        <w:t>COMMENT</w:t>
-      </w:r>
-      <w:r>
-        <w:rPr>
-          <w:sz w:val="24"/>
-          <w:szCs w:val="24"/>
-        </w:rPr>
-        <w:t xml:space="preserve"> </w:t>
-      </w:r>
-      <w:r>
-        <w:rPr>
-          <w:sz w:val="24"/>
-          <w:szCs w:val="24"/>
-        </w:rPr>
-        <w:t>followed by a space.</w:t>
+        <w:t xml:space="preserve"> followed by a space.</w:t>
       </w:r>
     </w:p>
     <w:p>
@@ -6227,6 +6493,7 @@
           <w:ilvl w:val="0"/>
           <w:numId w:val="29"/>
         </w:numPr>
+        <w:jc w:val="both"/>
         <w:rPr>
           <w:sz w:val="24"/>
           <w:szCs w:val="24"/>
@@ -6247,6 +6514,7 @@
           <w:ilvl w:val="0"/>
           <w:numId w:val="29"/>
         </w:numPr>
+        <w:jc w:val="both"/>
         <w:rPr>
           <w:sz w:val="24"/>
           <w:szCs w:val="24"/>
@@ -6299,103 +6567,120 @@
       <w:pPr>
         <w:pStyle w:val="Heading1"/>
       </w:pPr>
-      <w:bookmarkStart w:id="9" w:name="_Toc482826917"/>
+      <w:bookmarkStart w:id="10" w:name="_Toc482970502"/>
       <w:r>
         <w:t>Basics of struixLang</w:t>
-      </w:r>
-      <w:bookmarkEnd w:id="9"/>
-    </w:p>
-    <w:p>
-      <w:pPr>
-        <w:pStyle w:val="Heading2"/>
-        <w:rPr>
-          <w:sz w:val="32"/>
-          <w:szCs w:val="24"/>
-        </w:rPr>
-      </w:pPr>
-      <w:bookmarkStart w:id="10" w:name="_Toc482826918"/>
-      <w:r>
-        <w:rPr>
-          <w:sz w:val="32"/>
-          <w:szCs w:val="24"/>
-        </w:rPr>
-        <w:t>Input and Output</w:t>
       </w:r>
       <w:bookmarkEnd w:id="10"/>
     </w:p>
     <w:p>
       <w:pPr>
-        <w:rPr>
-          <w:sz w:val="24"/>
-          <w:szCs w:val="24"/>
-        </w:rPr>
-      </w:pPr>
-      <w:r>
-        <w:rPr>
-          <w:sz w:val="24"/>
-          <w:szCs w:val="24"/>
-        </w:rPr>
-        <w:t>Keeping the above rules in mind, specifically</w:t>
-      </w:r>
-      <w:r>
-        <w:rPr>
-          <w:sz w:val="24"/>
-          <w:szCs w:val="24"/>
-        </w:rPr>
-        <w:t xml:space="preserve"> Rule 1, the following should put the integer 10 on the stack:</w:t>
-      </w:r>
+        <w:pStyle w:val="Heading2"/>
+        <w:rPr>
+          <w:sz w:val="32"/>
+          <w:szCs w:val="24"/>
+        </w:rPr>
+      </w:pPr>
+      <w:bookmarkStart w:id="11" w:name="_Toc482970503"/>
+      <w:r>
+        <w:rPr>
+          <w:sz w:val="32"/>
+          <w:szCs w:val="24"/>
+        </w:rPr>
+        <w:t>Input and Output</w:t>
+      </w:r>
+      <w:bookmarkEnd w:id="11"/>
     </w:p>
     <w:p>
       <w:pPr>
-        <w:shd w:val="clear" w:color="auto" w:fill="F2F2F2" w:themeFill="background1" w:themeFillShade="F2"/>
-        <w:rPr>
-          <w:rFonts w:ascii="Consolas" w:hAnsi="Consolas"/>
-          <w:sz w:val="24"/>
-          <w:szCs w:val="24"/>
-        </w:rPr>
-      </w:pPr>
-      <w:r>
-        <w:rPr>
-          <w:rFonts w:ascii="Consolas" w:hAnsi="Consolas"/>
-          <w:sz w:val="24"/>
-          <w:szCs w:val="24"/>
-        </w:rPr>
-        <w:t>sxL&gt;</w:t>
-      </w:r>
-      <w:r>
-        <w:rPr>
-          <w:rFonts w:ascii="Consolas" w:hAnsi="Consolas"/>
-          <w:sz w:val="24"/>
-          <w:szCs w:val="24"/>
-        </w:rPr>
-        <w:t xml:space="preserve"> </w:t>
-      </w:r>
-      <w:r>
-        <w:rPr>
-          <w:rFonts w:ascii="Consolas" w:hAnsi="Consolas"/>
-          <w:sz w:val="24"/>
-          <w:szCs w:val="24"/>
-        </w:rPr>
-        <w:t>10</w:t>
+        <w:jc w:val="both"/>
+        <w:rPr>
+          <w:sz w:val="24"/>
+          <w:szCs w:val="24"/>
+        </w:rPr>
+      </w:pPr>
+      <w:r>
+        <w:rPr>
+          <w:sz w:val="24"/>
+          <w:szCs w:val="24"/>
+        </w:rPr>
+        <w:t>Keeping the above rules in mind, specifically</w:t>
+      </w:r>
+      <w:r>
+        <w:rPr>
+          <w:sz w:val="24"/>
+          <w:szCs w:val="24"/>
+        </w:rPr>
+        <w:t xml:space="preserve"> Rule 1, the following should put the integer 10 on the stack:</w:t>
       </w:r>
     </w:p>
     <w:p>
       <w:pPr>
-        <w:rPr>
-          <w:sz w:val="24"/>
-          <w:szCs w:val="24"/>
-        </w:rPr>
-      </w:pPr>
-      <w:r>
-        <w:rPr>
-          <w:sz w:val="24"/>
-          <w:szCs w:val="24"/>
-        </w:rPr>
-        <w:t>To verify, type the following and press enter:</w:t>
+        <w:shd w:val="clear" w:color="auto" w:fill="F2F2F2" w:themeFill="background1" w:themeFillShade="F2"/>
+        <w:rPr>
+          <w:rFonts w:ascii="Consolas" w:hAnsi="Consolas"/>
+          <w:sz w:val="24"/>
+          <w:szCs w:val="24"/>
+        </w:rPr>
+      </w:pPr>
+      <w:r>
+        <w:rPr>
+          <w:rFonts w:ascii="Consolas" w:hAnsi="Consolas"/>
+          <w:sz w:val="24"/>
+          <w:szCs w:val="24"/>
+        </w:rPr>
+        <w:t>sxL&gt;</w:t>
+      </w:r>
+      <w:r>
+        <w:rPr>
+          <w:rFonts w:ascii="Consolas" w:hAnsi="Consolas"/>
+          <w:sz w:val="24"/>
+          <w:szCs w:val="24"/>
+        </w:rPr>
+        <w:t xml:space="preserve"> </w:t>
+      </w:r>
+      <w:r>
+        <w:rPr>
+          <w:rFonts w:ascii="Consolas" w:hAnsi="Consolas"/>
+          <w:sz w:val="24"/>
+          <w:szCs w:val="24"/>
+        </w:rPr>
+        <w:t>10</w:t>
       </w:r>
     </w:p>
     <w:p>
       <w:pPr>
+        <w:rPr>
+          <w:sz w:val="24"/>
+          <w:szCs w:val="24"/>
+        </w:rPr>
+      </w:pPr>
+      <w:r>
+        <w:rPr>
+          <w:sz w:val="24"/>
+          <w:szCs w:val="24"/>
+        </w:rPr>
+        <w:t xml:space="preserve">To verify, type </w:t>
+      </w:r>
+      <w:r>
+        <w:rPr>
+          <w:rFonts w:ascii="Consolas" w:hAnsi="Consolas"/>
+          <w:sz w:val="24"/>
+          <w:szCs w:val="24"/>
+          <w:shd w:val="clear" w:color="auto" w:fill="F2F2F2" w:themeFill="background1" w:themeFillShade="F2"/>
+        </w:rPr>
+        <w:t>PSTACK</w:t>
+      </w:r>
+      <w:r>
+        <w:rPr>
+          <w:sz w:val="24"/>
+          <w:szCs w:val="24"/>
+        </w:rPr>
+        <w:t xml:space="preserve"> and press enter:</w:t>
+      </w:r>
+    </w:p>
+    <w:p>
+      <w:pPr>
         <w:shd w:val="clear" w:color="auto" w:fill="F2F2F2" w:themeFill="background1" w:themeFillShade="F2"/>
         <w:spacing w:after="0"/>
         <w:rPr>
@@ -6638,6 +6923,7 @@
     </w:p>
     <w:p>
       <w:pPr>
+        <w:jc w:val="both"/>
         <w:rPr>
           <w:sz w:val="24"/>
           <w:szCs w:val="24"/>
@@ -6649,7 +6935,7 @@
           <w:szCs w:val="24"/>
           <w:shd w:val="clear" w:color="auto" w:fill="F2F2F2" w:themeFill="background1" w:themeFillShade="F2"/>
         </w:rPr>
-        <w:t>pstack</w:t>
+        <w:t>PSTACK</w:t>
       </w:r>
       <w:r>
         <w:rPr>
@@ -6661,6 +6947,7 @@
     </w:p>
     <w:p>
       <w:pPr>
+        <w:jc w:val="both"/>
         <w:rPr>
           <w:sz w:val="24"/>
           <w:szCs w:val="24"/>
@@ -6882,7 +7169,7 @@
                                 <w:szCs w:val="24"/>
                                 <w:shd w:val="clear" w:color="auto" w:fill="F2F2F2" w:themeFill="background1" w:themeFillShade="F2"/>
                               </w:rPr>
-                              <w:t>print</w:t>
+                              <w:t>PRINT</w:t>
                             </w:r>
                             <w:r>
                               <w:rPr>
@@ -6950,7 +7237,11 @@
           </mc:Choice>
           <mc:Fallback>
             <w:pict>
-              <v:shape w14:anchorId="2E7B3B3D" id="_x0000_s1031" type="#_x0000_t202" style="position:absolute;margin-left:0;margin-top:0;width:469.65pt;height:46.85pt;z-index:251662336;visibility:visible;mso-wrap-style:square;mso-width-percent:0;mso-height-percent:0;mso-wrap-distance-left:9pt;mso-wrap-distance-top:3.6pt;mso-wrap-distance-right:9pt;mso-wrap-distance-bottom:3.6pt;mso-position-horizontal:center;mso-position-horizontal-relative:margin;mso-position-vertical:bottom;mso-position-vertical-relative:margin;mso-width-percent:0;mso-height-percent:0;mso-width-relative:margin;mso-height-relative:margin;v-text-anchor:bottom" o:gfxdata="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" fillcolor="#f8ebd1 [670]" strokecolor="black [3200]" strokeweight="2pt">
+              <v:shapetype w14:anchorId="2E7B3B3D" id="_x0000_t202" coordsize="21600,21600" o:spt="202" path="m,l,21600r21600,l21600,xe">
+                <v:stroke joinstyle="miter"/>
+                <v:path gradientshapeok="t" o:connecttype="rect"/>
+              </v:shapetype>
+              <v:shape id="_x0000_s1031" type="#_x0000_t202" style="position:absolute;margin-left:0;margin-top:0;width:469.65pt;height:46.85pt;z-index:251662336;visibility:visible;mso-wrap-style:square;mso-width-percent:0;mso-height-percent:0;mso-wrap-distance-left:9pt;mso-wrap-distance-top:3.6pt;mso-wrap-distance-right:9pt;mso-wrap-distance-bottom:3.6pt;mso-position-horizontal:center;mso-position-horizontal-relative:margin;mso-position-vertical:bottom;mso-position-vertical-relative:margin;mso-width-percent:0;mso-height-percent:0;mso-width-relative:margin;mso-height-relative:margin;v-text-anchor:bottom" o:gfxdata="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" fillcolor="#f8ebd1 [670]" strokecolor="black [3200]" strokeweight="2pt">
                 <v:textbox>
                   <w:txbxContent>
                     <w:p>
@@ -6990,7 +7281,7 @@
                           <w:szCs w:val="24"/>
                           <w:shd w:val="clear" w:color="auto" w:fill="F2F2F2" w:themeFill="background1" w:themeFillShade="F2"/>
                         </w:rPr>
-                        <w:t>print</w:t>
+                        <w:t>PRINT</w:t>
                       </w:r>
                       <w:r>
                         <w:rPr>
@@ -7170,17 +7461,34 @@
     </w:p>
     <w:p>
       <w:pPr>
-        <w:rPr>
-          <w:sz w:val="24"/>
-          <w:szCs w:val="24"/>
-        </w:rPr>
-      </w:pPr>
-      <w:r>
-        <w:rPr>
-          <w:sz w:val="24"/>
-          <w:szCs w:val="24"/>
-        </w:rPr>
-        <w:t>The input word comes to your rescue when you want to accept a value from the user:</w:t>
+        <w:jc w:val="both"/>
+        <w:rPr>
+          <w:sz w:val="24"/>
+          <w:szCs w:val="24"/>
+        </w:rPr>
+      </w:pPr>
+      <w:r>
+        <w:rPr>
+          <w:sz w:val="24"/>
+          <w:szCs w:val="24"/>
+        </w:rPr>
+        <w:t xml:space="preserve">The </w:t>
+      </w:r>
+      <w:r>
+        <w:rPr>
+          <w:rFonts w:ascii="Consolas" w:hAnsi="Consolas"/>
+          <w:sz w:val="24"/>
+          <w:szCs w:val="24"/>
+          <w:shd w:val="clear" w:color="auto" w:fill="F2F2F2" w:themeFill="background1" w:themeFillShade="F2"/>
+        </w:rPr>
+        <w:t>INPUT</w:t>
+      </w:r>
+      <w:r>
+        <w:rPr>
+          <w:sz w:val="24"/>
+          <w:szCs w:val="24"/>
+        </w:rPr>
+        <w:t xml:space="preserve"> word comes to your rescue when you want to accept a value from the user:</w:t>
       </w:r>
     </w:p>
     <w:p>
@@ -7279,6 +7587,7 @@
     </w:p>
     <w:p>
       <w:pPr>
+        <w:jc w:val="both"/>
         <w:rPr>
           <w:sz w:val="24"/>
           <w:szCs w:val="24"/>
@@ -7301,6 +7610,7 @@
     </w:p>
     <w:p>
       <w:pPr>
+        <w:jc w:val="both"/>
         <w:rPr>
           <w:sz w:val="24"/>
           <w:szCs w:val="24"/>
@@ -7464,7 +7774,7 @@
           <w:szCs w:val="24"/>
         </w:rPr>
       </w:pPr>
-      <w:bookmarkStart w:id="11" w:name="_Toc482826919"/>
+      <w:bookmarkStart w:id="12" w:name="_Toc482970504"/>
       <w:r>
         <w:rPr>
           <w:sz w:val="32"/>
@@ -7472,7 +7782,7 @@
         </w:rPr>
         <w:t>Variables and Constants</w:t>
       </w:r>
-      <w:bookmarkEnd w:id="11"/>
+      <w:bookmarkEnd w:id="12"/>
     </w:p>
     <w:p>
       <w:pPr>
@@ -7711,6 +8021,7 @@
     </w:p>
     <w:p>
       <w:pPr>
+        <w:jc w:val="both"/>
         <w:rPr>
           <w:sz w:val="24"/>
           <w:szCs w:val="24"/>
@@ -7998,7 +8309,7 @@
           <w:szCs w:val="24"/>
         </w:rPr>
       </w:pPr>
-      <w:bookmarkStart w:id="12" w:name="_Toc482826920"/>
+      <w:bookmarkStart w:id="13" w:name="_Toc482970505"/>
       <w:r>
         <w:rPr>
           <w:sz w:val="32"/>
@@ -8006,21 +8317,36 @@
         </w:rPr>
         <w:t>Mathematical Operations</w:t>
       </w:r>
-      <w:bookmarkEnd w:id="12"/>
+      <w:bookmarkEnd w:id="13"/>
     </w:p>
     <w:p>
       <w:pPr>
-        <w:rPr>
-          <w:sz w:val="24"/>
-          <w:szCs w:val="24"/>
-        </w:rPr>
-      </w:pPr>
-      <w:r>
-        <w:rPr>
-          <w:sz w:val="24"/>
-          <w:szCs w:val="24"/>
-        </w:rPr>
-        <w:t>In almost all programming languages, and in books, the operator is almost always</w:t>
+        <w:jc w:val="both"/>
+        <w:rPr>
+          <w:sz w:val="24"/>
+          <w:szCs w:val="24"/>
+        </w:rPr>
+      </w:pPr>
+      <w:r>
+        <w:rPr>
+          <w:sz w:val="24"/>
+          <w:szCs w:val="24"/>
+        </w:rPr>
+        <w:t xml:space="preserve">In almost all programming languages, and in </w:t>
+      </w:r>
+      <w:r>
+        <w:rPr>
+          <w:sz w:val="24"/>
+          <w:szCs w:val="24"/>
+        </w:rPr>
+        <w:t>formal mathematics</w:t>
+      </w:r>
+      <w:r>
+        <w:rPr>
+          <w:sz w:val="24"/>
+          <w:szCs w:val="24"/>
+        </w:rPr>
+        <w:t>, the operator is almost always</w:t>
       </w:r>
       <w:r>
         <w:rPr>
@@ -8048,6 +8374,7 @@
     </w:p>
     <w:p>
       <w:pPr>
+        <w:jc w:val="both"/>
         <w:rPr>
           <w:sz w:val="24"/>
           <w:szCs w:val="24"/>
@@ -8706,7 +9033,7 @@
         <w:br w:type="page"/>
       </w:r>
     </w:p>
-    <w:bookmarkStart w:id="13" w:name="_Toc482826921"/>
+    <w:bookmarkStart w:id="14" w:name="_Toc482970506"/>
     <w:p>
       <w:pPr>
         <w:pStyle w:val="Heading3"/>
@@ -9030,7 +9357,7 @@
         </w:rPr>
         <w:t>Mathematical Operators:</w:t>
       </w:r>
-      <w:bookmarkEnd w:id="13"/>
+      <w:bookmarkEnd w:id="14"/>
     </w:p>
     <w:p>
       <w:pPr>
@@ -9922,314 +10249,166 @@
           <w:szCs w:val="24"/>
         </w:rPr>
       </w:pPr>
-      <w:bookmarkStart w:id="14" w:name="_Toc482826922"/>
+      <w:bookmarkStart w:id="15" w:name="_Toc482970507"/>
       <w:r>
         <w:rPr>
           <w:sz w:val="32"/>
           <w:szCs w:val="24"/>
         </w:rPr>
         <w:t>Stack Operations</w:t>
-      </w:r>
-      <w:bookmarkEnd w:id="14"/>
-    </w:p>
-    <w:p>
-      <w:pPr>
-        <w:rPr>
-          <w:sz w:val="24"/>
-          <w:szCs w:val="24"/>
-        </w:rPr>
-      </w:pPr>
-      <w:r>
-        <w:rPr>
-          <w:sz w:val="24"/>
-          <w:szCs w:val="24"/>
-        </w:rPr>
-        <w:t>One of the most important parts of a stack-based language, stack operations are necessary for almost everything more complex than adding 2 numbers and displaying them.</w:t>
-      </w:r>
-    </w:p>
-    <w:p>
-      <w:pPr>
-        <w:spacing w:after="0"/>
-        <w:rPr>
-          <w:sz w:val="24"/>
-          <w:szCs w:val="24"/>
-        </w:rPr>
-      </w:pPr>
-      <w:r>
-        <w:rPr>
-          <w:sz w:val="24"/>
-          <w:szCs w:val="24"/>
-        </w:rPr>
-        <w:t>ToS – Top of Stack; last element</w:t>
-      </w:r>
-      <w:r>
-        <w:rPr>
-          <w:sz w:val="24"/>
-          <w:szCs w:val="24"/>
-        </w:rPr>
-        <w:t xml:space="preserve"> put in stack.</w:t>
-      </w:r>
-    </w:p>
-    <w:p>
-      <w:pPr>
-        <w:spacing w:after="0"/>
-        <w:rPr>
-          <w:sz w:val="24"/>
-          <w:szCs w:val="24"/>
-        </w:rPr>
-      </w:pPr>
-      <w:r>
-        <w:rPr>
-          <w:sz w:val="24"/>
-          <w:szCs w:val="24"/>
-        </w:rPr>
-        <w:t>2oS – 2</w:t>
-      </w:r>
-      <w:r>
-        <w:rPr>
-          <w:sz w:val="24"/>
-          <w:szCs w:val="24"/>
-          <w:vertAlign w:val="superscript"/>
-        </w:rPr>
-        <w:t>nd</w:t>
-      </w:r>
-      <w:r>
-        <w:rPr>
-          <w:sz w:val="24"/>
-          <w:szCs w:val="24"/>
-        </w:rPr>
-        <w:t xml:space="preserve"> </w:t>
-      </w:r>
-      <w:r>
-        <w:rPr>
-          <w:sz w:val="24"/>
-          <w:szCs w:val="24"/>
-        </w:rPr>
-        <w:t>Item on Stack; below ToS</w:t>
-      </w:r>
-      <w:r>
-        <w:rPr>
-          <w:sz w:val="24"/>
-          <w:szCs w:val="24"/>
-        </w:rPr>
-        <w:t>.</w:t>
-      </w:r>
-    </w:p>
-    <w:p>
-      <w:pPr>
-        <w:rPr>
-          <w:sz w:val="24"/>
-          <w:szCs w:val="24"/>
-        </w:rPr>
-      </w:pPr>
-      <w:r>
-        <w:rPr>
-          <w:sz w:val="24"/>
-          <w:szCs w:val="24"/>
-        </w:rPr>
-        <w:t>3oS – 3</w:t>
-      </w:r>
-      <w:r>
-        <w:rPr>
-          <w:sz w:val="24"/>
-          <w:szCs w:val="24"/>
-          <w:vertAlign w:val="superscript"/>
-        </w:rPr>
-        <w:t>rd</w:t>
-      </w:r>
-      <w:r>
-        <w:rPr>
-          <w:sz w:val="24"/>
-          <w:szCs w:val="24"/>
-        </w:rPr>
-        <w:t xml:space="preserve"> Item on Stack, and so on…</w:t>
-      </w:r>
-    </w:p>
-    <w:p>
-      <w:pPr>
-        <w:pStyle w:val="Heading3"/>
-        <w:rPr>
-          <w:sz w:val="28"/>
-          <w:szCs w:val="26"/>
-        </w:rPr>
-      </w:pPr>
-      <w:bookmarkStart w:id="15" w:name="_Toc482826923"/>
-      <w:r>
-        <w:rPr>
-          <w:sz w:val="28"/>
-          <w:szCs w:val="26"/>
-        </w:rPr>
-        <w:t xml:space="preserve">DUP </w:t>
-      </w:r>
-      <w:r>
-        <w:rPr>
-          <w:sz w:val="28"/>
-          <w:szCs w:val="26"/>
-        </w:rPr>
-        <w:t>–</w:t>
-      </w:r>
-      <w:r>
-        <w:rPr>
-          <w:sz w:val="28"/>
-          <w:szCs w:val="26"/>
-        </w:rPr>
-        <w:t xml:space="preserve"> Duplicate</w:t>
-      </w:r>
-      <w:r>
-        <w:rPr>
-          <w:sz w:val="28"/>
-          <w:szCs w:val="26"/>
-        </w:rPr>
-        <w:t xml:space="preserve"> ToS</w:t>
       </w:r>
       <w:bookmarkEnd w:id="15"/>
     </w:p>
     <w:p>
       <w:pPr>
-        <w:shd w:val="clear" w:color="auto" w:fill="F2F2F2" w:themeFill="background1" w:themeFillShade="F2"/>
-        <w:spacing w:after="0"/>
-        <w:rPr>
-          <w:rFonts w:ascii="Consolas" w:hAnsi="Consolas"/>
-          <w:sz w:val="24"/>
-          <w:szCs w:val="24"/>
-        </w:rPr>
-      </w:pPr>
-      <w:r>
-        <w:rPr>
-          <w:rFonts w:ascii="Consolas" w:hAnsi="Consolas"/>
-          <w:sz w:val="24"/>
-          <w:szCs w:val="24"/>
-        </w:rPr>
-        <w:t>sxL&gt;</w:t>
-      </w:r>
-      <w:r>
-        <w:rPr>
-          <w:rFonts w:ascii="Consolas" w:hAnsi="Consolas"/>
-          <w:sz w:val="24"/>
-          <w:szCs w:val="24"/>
-        </w:rPr>
-        <w:t xml:space="preserve"> 10 pstack</w:t>
+        <w:jc w:val="both"/>
+        <w:rPr>
+          <w:sz w:val="24"/>
+          <w:szCs w:val="24"/>
+        </w:rPr>
+      </w:pPr>
+      <w:r>
+        <w:rPr>
+          <w:sz w:val="24"/>
+          <w:szCs w:val="24"/>
+        </w:rPr>
+        <w:t>One of the most important parts of a stack-based language, stack operations are necessary for almost everything more complex than adding 2 numbers and displaying them.</w:t>
       </w:r>
     </w:p>
     <w:p>
       <w:pPr>
-        <w:shd w:val="clear" w:color="auto" w:fill="F2F2F2" w:themeFill="background1" w:themeFillShade="F2"/>
         <w:spacing w:after="0"/>
         <w:rPr>
-          <w:rFonts w:ascii="Consolas" w:hAnsi="Consolas"/>
-          <w:sz w:val="24"/>
-          <w:szCs w:val="24"/>
-        </w:rPr>
-      </w:pPr>
-      <w:r>
-        <w:rPr>
-          <w:rFonts w:ascii="Consolas" w:hAnsi="Consolas"/>
-          <w:sz w:val="24"/>
-          <w:szCs w:val="24"/>
-        </w:rPr>
-        <w:t>10</w:t>
+          <w:sz w:val="24"/>
+          <w:szCs w:val="24"/>
+        </w:rPr>
+      </w:pPr>
+      <w:r>
+        <w:rPr>
+          <w:sz w:val="24"/>
+          <w:szCs w:val="24"/>
+        </w:rPr>
+        <w:t>ToS – Top of Stack; last element</w:t>
+      </w:r>
+      <w:r>
+        <w:rPr>
+          <w:sz w:val="24"/>
+          <w:szCs w:val="24"/>
+        </w:rPr>
+        <w:t xml:space="preserve"> put in stack.</w:t>
       </w:r>
     </w:p>
     <w:p>
       <w:pPr>
-        <w:shd w:val="clear" w:color="auto" w:fill="F2F2F2" w:themeFill="background1" w:themeFillShade="F2"/>
         <w:spacing w:after="0"/>
         <w:rPr>
-          <w:rFonts w:ascii="Consolas" w:hAnsi="Consolas"/>
-          <w:sz w:val="24"/>
-          <w:szCs w:val="24"/>
-        </w:rPr>
-      </w:pPr>
-      <w:r>
-        <w:rPr>
-          <w:rFonts w:ascii="Consolas" w:hAnsi="Consolas"/>
-          <w:sz w:val="24"/>
-          <w:szCs w:val="24"/>
-        </w:rPr>
-        <w:t>sxL&gt;</w:t>
-      </w:r>
-      <w:r>
-        <w:rPr>
-          <w:rFonts w:ascii="Consolas" w:hAnsi="Consolas"/>
-          <w:sz w:val="24"/>
-          <w:szCs w:val="24"/>
-        </w:rPr>
-        <w:t xml:space="preserve"> dup pstack</w:t>
+          <w:sz w:val="24"/>
+          <w:szCs w:val="24"/>
+        </w:rPr>
+      </w:pPr>
+      <w:r>
+        <w:rPr>
+          <w:sz w:val="24"/>
+          <w:szCs w:val="24"/>
+        </w:rPr>
+        <w:t>2oS – 2</w:t>
+      </w:r>
+      <w:r>
+        <w:rPr>
+          <w:sz w:val="24"/>
+          <w:szCs w:val="24"/>
+          <w:vertAlign w:val="superscript"/>
+        </w:rPr>
+        <w:t>nd</w:t>
+      </w:r>
+      <w:r>
+        <w:rPr>
+          <w:sz w:val="24"/>
+          <w:szCs w:val="24"/>
+        </w:rPr>
+        <w:t xml:space="preserve"> </w:t>
+      </w:r>
+      <w:r>
+        <w:rPr>
+          <w:sz w:val="24"/>
+          <w:szCs w:val="24"/>
+        </w:rPr>
+        <w:t>Item on Stack; below ToS</w:t>
+      </w:r>
+      <w:r>
+        <w:rPr>
+          <w:sz w:val="24"/>
+          <w:szCs w:val="24"/>
+        </w:rPr>
+        <w:t>.</w:t>
       </w:r>
     </w:p>
     <w:p>
       <w:pPr>
-        <w:shd w:val="clear" w:color="auto" w:fill="F2F2F2" w:themeFill="background1" w:themeFillShade="F2"/>
-        <w:spacing w:after="0"/>
-        <w:rPr>
-          <w:rFonts w:ascii="Consolas" w:hAnsi="Consolas"/>
-          <w:sz w:val="24"/>
-          <w:szCs w:val="24"/>
-        </w:rPr>
-      </w:pPr>
-      <w:r>
-        <w:rPr>
-          <w:rFonts w:ascii="Consolas" w:hAnsi="Consolas"/>
-          <w:sz w:val="24"/>
-          <w:szCs w:val="24"/>
-        </w:rPr>
-        <w:t>10</w:t>
+        <w:rPr>
+          <w:sz w:val="24"/>
+          <w:szCs w:val="24"/>
+        </w:rPr>
+      </w:pPr>
+      <w:r>
+        <w:rPr>
+          <w:sz w:val="24"/>
+          <w:szCs w:val="24"/>
+        </w:rPr>
+        <w:t>3oS – 3</w:t>
+      </w:r>
+      <w:r>
+        <w:rPr>
+          <w:sz w:val="24"/>
+          <w:szCs w:val="24"/>
+          <w:vertAlign w:val="superscript"/>
+        </w:rPr>
+        <w:t>rd</w:t>
+      </w:r>
+      <w:r>
+        <w:rPr>
+          <w:sz w:val="24"/>
+          <w:szCs w:val="24"/>
+        </w:rPr>
+        <w:t xml:space="preserve"> Item on Stack, and so on…</w:t>
       </w:r>
     </w:p>
     <w:p>
       <w:pPr>
-        <w:shd w:val="clear" w:color="auto" w:fill="F2F2F2" w:themeFill="background1" w:themeFillShade="F2"/>
-        <w:rPr>
-          <w:rFonts w:ascii="Consolas" w:hAnsi="Consolas"/>
-          <w:sz w:val="24"/>
-          <w:szCs w:val="24"/>
-        </w:rPr>
-      </w:pPr>
-      <w:r>
-        <w:rPr>
-          <w:rFonts w:ascii="Consolas" w:hAnsi="Consolas"/>
-          <w:sz w:val="24"/>
-          <w:szCs w:val="24"/>
-        </w:rPr>
-        <w:t>10</w:t>
-      </w:r>
-    </w:p>
-    <w:p>
-      <w:pPr>
         <w:pStyle w:val="Heading3"/>
         <w:rPr>
           <w:sz w:val="28"/>
           <w:szCs w:val="26"/>
         </w:rPr>
       </w:pPr>
-      <w:bookmarkStart w:id="16" w:name="_Toc482826924"/>
+      <w:bookmarkStart w:id="16" w:name="_Toc482970508"/>
       <w:r>
         <w:rPr>
           <w:sz w:val="28"/>
           <w:szCs w:val="26"/>
         </w:rPr>
-        <w:t>D</w:t>
+        <w:t xml:space="preserve">DUP </w:t>
       </w:r>
       <w:r>
         <w:rPr>
           <w:sz w:val="28"/>
           <w:szCs w:val="26"/>
         </w:rPr>
-        <w:t>ROP</w:t>
+        <w:t>–</w:t>
       </w:r>
       <w:r>
         <w:rPr>
           <w:sz w:val="28"/>
           <w:szCs w:val="26"/>
         </w:rPr>
-        <w:t xml:space="preserve"> – Remove </w:t>
+        <w:t xml:space="preserve"> Duplicate</w:t>
       </w:r>
       <w:r>
         <w:rPr>
           <w:sz w:val="28"/>
           <w:szCs w:val="26"/>
         </w:rPr>
-        <w:t>ToS</w:t>
+        <w:t xml:space="preserve"> ToS</w:t>
       </w:r>
       <w:bookmarkEnd w:id="16"/>
     </w:p>
@@ -10257,23 +10436,7 @@
           <w:sz w:val="24"/>
           <w:szCs w:val="24"/>
         </w:rPr>
-        <w:t xml:space="preserve"> 10 11</w:t>
-      </w:r>
-      <w:r>
-        <w:rPr>
-          <w:rFonts w:ascii="Consolas" w:hAnsi="Consolas"/>
-          <w:sz w:val="24"/>
-          <w:szCs w:val="24"/>
-        </w:rPr>
-        <w:t xml:space="preserve"> 12</w:t>
-      </w:r>
-      <w:r>
-        <w:rPr>
-          <w:rFonts w:ascii="Consolas" w:hAnsi="Consolas"/>
-          <w:sz w:val="24"/>
-          <w:szCs w:val="24"/>
-        </w:rPr>
-        <w:t xml:space="preserve"> pstack</w:t>
+        <w:t xml:space="preserve"> 10 pstack</w:t>
       </w:r>
     </w:p>
     <w:p>
@@ -10292,7 +10455,7 @@
           <w:sz w:val="24"/>
           <w:szCs w:val="24"/>
         </w:rPr>
-        <w:t>12</w:t>
+        <w:t>10</w:t>
       </w:r>
     </w:p>
     <w:p>
@@ -10311,7 +10474,15 @@
           <w:sz w:val="24"/>
           <w:szCs w:val="24"/>
         </w:rPr>
-        <w:t>11</w:t>
+        <w:t>sxL&gt;</w:t>
+      </w:r>
+      <w:r>
+        <w:rPr>
+          <w:rFonts w:ascii="Consolas" w:hAnsi="Consolas"/>
+          <w:sz w:val="24"/>
+          <w:szCs w:val="24"/>
+        </w:rPr>
+        <w:t xml:space="preserve"> dup pstack</w:t>
       </w:r>
     </w:p>
     <w:p>
@@ -10336,32 +10507,62 @@
     <w:p>
       <w:pPr>
         <w:shd w:val="clear" w:color="auto" w:fill="F2F2F2" w:themeFill="background1" w:themeFillShade="F2"/>
-        <w:spacing w:after="0"/>
-        <w:rPr>
-          <w:rFonts w:ascii="Consolas" w:hAnsi="Consolas"/>
-          <w:sz w:val="24"/>
-          <w:szCs w:val="24"/>
-        </w:rPr>
-      </w:pPr>
-      <w:r>
-        <w:rPr>
-          <w:rFonts w:ascii="Consolas" w:hAnsi="Consolas"/>
-          <w:sz w:val="24"/>
-          <w:szCs w:val="24"/>
-        </w:rPr>
-        <w:t>sxL&gt;</w:t>
-      </w:r>
-      <w:r>
-        <w:rPr>
-          <w:rFonts w:ascii="Consolas" w:hAnsi="Consolas"/>
-          <w:sz w:val="24"/>
-          <w:szCs w:val="24"/>
-        </w:rPr>
-        <w:t xml:space="preserve"> drop pstack</w:t>
+        <w:rPr>
+          <w:rFonts w:ascii="Consolas" w:hAnsi="Consolas"/>
+          <w:sz w:val="24"/>
+          <w:szCs w:val="24"/>
+        </w:rPr>
+      </w:pPr>
+      <w:r>
+        <w:rPr>
+          <w:rFonts w:ascii="Consolas" w:hAnsi="Consolas"/>
+          <w:sz w:val="24"/>
+          <w:szCs w:val="24"/>
+        </w:rPr>
+        <w:t>10</w:t>
       </w:r>
     </w:p>
     <w:p>
       <w:pPr>
+        <w:pStyle w:val="Heading3"/>
+        <w:rPr>
+          <w:sz w:val="28"/>
+          <w:szCs w:val="26"/>
+        </w:rPr>
+      </w:pPr>
+      <w:bookmarkStart w:id="17" w:name="_Toc482970509"/>
+      <w:r>
+        <w:rPr>
+          <w:sz w:val="28"/>
+          <w:szCs w:val="26"/>
+        </w:rPr>
+        <w:t>D</w:t>
+      </w:r>
+      <w:r>
+        <w:rPr>
+          <w:sz w:val="28"/>
+          <w:szCs w:val="26"/>
+        </w:rPr>
+        <w:t>ROP</w:t>
+      </w:r>
+      <w:r>
+        <w:rPr>
+          <w:sz w:val="28"/>
+          <w:szCs w:val="26"/>
+        </w:rPr>
+        <w:t xml:space="preserve"> – Remove </w:t>
+      </w:r>
+      <w:r>
+        <w:rPr>
+          <w:sz w:val="28"/>
+          <w:szCs w:val="26"/>
+        </w:rPr>
+        <w:t>ToS</w:t>
+      </w:r>
+      <w:bookmarkEnd w:id="17"/>
+    </w:p>
+    <w:p>
+      <w:pPr>
         <w:shd w:val="clear" w:color="auto" w:fill="F2F2F2" w:themeFill="background1" w:themeFillShade="F2"/>
         <w:spacing w:after="0"/>
         <w:rPr>
@@ -10376,36 +10577,163 @@
           <w:sz w:val="24"/>
           <w:szCs w:val="24"/>
         </w:rPr>
-        <w:t>11</w:t>
+        <w:t>sxL&gt;</w:t>
+      </w:r>
+      <w:r>
+        <w:rPr>
+          <w:rFonts w:ascii="Consolas" w:hAnsi="Consolas"/>
+          <w:sz w:val="24"/>
+          <w:szCs w:val="24"/>
+        </w:rPr>
+        <w:t xml:space="preserve"> 10 11</w:t>
+      </w:r>
+      <w:r>
+        <w:rPr>
+          <w:rFonts w:ascii="Consolas" w:hAnsi="Consolas"/>
+          <w:sz w:val="24"/>
+          <w:szCs w:val="24"/>
+        </w:rPr>
+        <w:t xml:space="preserve"> 12</w:t>
+      </w:r>
+      <w:r>
+        <w:rPr>
+          <w:rFonts w:ascii="Consolas" w:hAnsi="Consolas"/>
+          <w:sz w:val="24"/>
+          <w:szCs w:val="24"/>
+        </w:rPr>
+        <w:t xml:space="preserve"> pstack</w:t>
       </w:r>
     </w:p>
     <w:p>
       <w:pPr>
         <w:shd w:val="clear" w:color="auto" w:fill="F2F2F2" w:themeFill="background1" w:themeFillShade="F2"/>
-        <w:rPr>
-          <w:rFonts w:ascii="Consolas" w:hAnsi="Consolas"/>
-          <w:sz w:val="24"/>
-          <w:szCs w:val="24"/>
-        </w:rPr>
-      </w:pPr>
-      <w:r>
-        <w:rPr>
-          <w:rFonts w:ascii="Consolas" w:hAnsi="Consolas"/>
-          <w:sz w:val="24"/>
-          <w:szCs w:val="24"/>
-        </w:rPr>
-        <w:t>10</w:t>
+        <w:spacing w:after="0"/>
+        <w:rPr>
+          <w:rFonts w:ascii="Consolas" w:hAnsi="Consolas"/>
+          <w:sz w:val="24"/>
+          <w:szCs w:val="24"/>
+        </w:rPr>
+      </w:pPr>
+      <w:r>
+        <w:rPr>
+          <w:rFonts w:ascii="Consolas" w:hAnsi="Consolas"/>
+          <w:sz w:val="24"/>
+          <w:szCs w:val="24"/>
+        </w:rPr>
+        <w:t>12</w:t>
       </w:r>
     </w:p>
     <w:p>
       <w:pPr>
+        <w:shd w:val="clear" w:color="auto" w:fill="F2F2F2" w:themeFill="background1" w:themeFillShade="F2"/>
+        <w:spacing w:after="0"/>
+        <w:rPr>
+          <w:rFonts w:ascii="Consolas" w:hAnsi="Consolas"/>
+          <w:sz w:val="24"/>
+          <w:szCs w:val="24"/>
+        </w:rPr>
+      </w:pPr>
+      <w:r>
+        <w:rPr>
+          <w:rFonts w:ascii="Consolas" w:hAnsi="Consolas"/>
+          <w:sz w:val="24"/>
+          <w:szCs w:val="24"/>
+        </w:rPr>
+        <w:t>11</w:t>
+      </w:r>
+    </w:p>
+    <w:p>
+      <w:pPr>
+        <w:shd w:val="clear" w:color="auto" w:fill="F2F2F2" w:themeFill="background1" w:themeFillShade="F2"/>
+        <w:spacing w:after="0"/>
+        <w:rPr>
+          <w:rFonts w:ascii="Consolas" w:hAnsi="Consolas"/>
+          <w:sz w:val="24"/>
+          <w:szCs w:val="24"/>
+        </w:rPr>
+      </w:pPr>
+      <w:r>
+        <w:rPr>
+          <w:rFonts w:ascii="Consolas" w:hAnsi="Consolas"/>
+          <w:sz w:val="24"/>
+          <w:szCs w:val="24"/>
+        </w:rPr>
+        <w:t>10</w:t>
+      </w:r>
+    </w:p>
+    <w:p>
+      <w:pPr>
+        <w:shd w:val="clear" w:color="auto" w:fill="F2F2F2" w:themeFill="background1" w:themeFillShade="F2"/>
+        <w:spacing w:after="0"/>
+        <w:rPr>
+          <w:rFonts w:ascii="Consolas" w:hAnsi="Consolas"/>
+          <w:sz w:val="24"/>
+          <w:szCs w:val="24"/>
+        </w:rPr>
+      </w:pPr>
+      <w:r>
+        <w:rPr>
+          <w:rFonts w:ascii="Consolas" w:hAnsi="Consolas"/>
+          <w:sz w:val="24"/>
+          <w:szCs w:val="24"/>
+        </w:rPr>
+        <w:t>sxL&gt;</w:t>
+      </w:r>
+      <w:r>
+        <w:rPr>
+          <w:rFonts w:ascii="Consolas" w:hAnsi="Consolas"/>
+          <w:sz w:val="24"/>
+          <w:szCs w:val="24"/>
+        </w:rPr>
+        <w:t xml:space="preserve"> drop pstack</w:t>
+      </w:r>
+    </w:p>
+    <w:p>
+      <w:pPr>
+        <w:shd w:val="clear" w:color="auto" w:fill="F2F2F2" w:themeFill="background1" w:themeFillShade="F2"/>
+        <w:spacing w:after="0"/>
+        <w:rPr>
+          <w:rFonts w:ascii="Consolas" w:hAnsi="Consolas"/>
+          <w:sz w:val="24"/>
+          <w:szCs w:val="24"/>
+        </w:rPr>
+      </w:pPr>
+      <w:r>
+        <w:rPr>
+          <w:rFonts w:ascii="Consolas" w:hAnsi="Consolas"/>
+          <w:sz w:val="24"/>
+          <w:szCs w:val="24"/>
+        </w:rPr>
+        <w:t>11</w:t>
+      </w:r>
+    </w:p>
+    <w:p>
+      <w:pPr>
+        <w:shd w:val="clear" w:color="auto" w:fill="F2F2F2" w:themeFill="background1" w:themeFillShade="F2"/>
+        <w:rPr>
+          <w:rFonts w:ascii="Consolas" w:hAnsi="Consolas"/>
+          <w:sz w:val="24"/>
+          <w:szCs w:val="24"/>
+        </w:rPr>
+      </w:pPr>
+      <w:r>
+        <w:rPr>
+          <w:rFonts w:ascii="Consolas" w:hAnsi="Consolas"/>
+          <w:sz w:val="24"/>
+          <w:szCs w:val="24"/>
+        </w:rPr>
+        <w:t>10</w:t>
+      </w:r>
+    </w:p>
+    <w:p>
+      <w:pPr>
         <w:pStyle w:val="Heading3"/>
         <w:rPr>
           <w:sz w:val="28"/>
           <w:szCs w:val="26"/>
         </w:rPr>
       </w:pPr>
-      <w:bookmarkStart w:id="17" w:name="_Toc482826925"/>
+      <w:bookmarkStart w:id="18" w:name="_Toc482970510"/>
       <w:r>
         <w:rPr>
           <w:sz w:val="28"/>
@@ -10413,7 +10741,7 @@
         </w:rPr>
         <w:t>SWAP – Swap ToS and 2oS</w:t>
       </w:r>
-      <w:bookmarkEnd w:id="17"/>
+      <w:bookmarkEnd w:id="18"/>
     </w:p>
     <w:p>
       <w:pPr>
@@ -10572,179 +10900,13 @@
           <w:szCs w:val="26"/>
         </w:rPr>
       </w:pPr>
-      <w:bookmarkStart w:id="18" w:name="_Toc482826926"/>
+      <w:bookmarkStart w:id="19" w:name="_Toc482970511"/>
       <w:r>
         <w:rPr>
           <w:sz w:val="28"/>
           <w:szCs w:val="26"/>
         </w:rPr>
         <w:t>OVER – Copy 20S on top of ToS</w:t>
-      </w:r>
-      <w:bookmarkEnd w:id="18"/>
-    </w:p>
-    <w:p>
-      <w:pPr>
-        <w:shd w:val="clear" w:color="auto" w:fill="F2F2F2" w:themeFill="background1" w:themeFillShade="F2"/>
-        <w:spacing w:after="0"/>
-        <w:rPr>
-          <w:rFonts w:ascii="Consolas" w:hAnsi="Consolas"/>
-          <w:sz w:val="24"/>
-          <w:szCs w:val="24"/>
-        </w:rPr>
-      </w:pPr>
-      <w:r>
-        <w:rPr>
-          <w:rFonts w:ascii="Consolas" w:hAnsi="Consolas"/>
-          <w:sz w:val="24"/>
-          <w:szCs w:val="24"/>
-        </w:rPr>
-        <w:t>sxL&gt;</w:t>
-      </w:r>
-      <w:r>
-        <w:rPr>
-          <w:rFonts w:ascii="Consolas" w:hAnsi="Consolas"/>
-          <w:sz w:val="24"/>
-          <w:szCs w:val="24"/>
-        </w:rPr>
-        <w:t xml:space="preserve"> 10 11 pstack</w:t>
-      </w:r>
-    </w:p>
-    <w:p>
-      <w:pPr>
-        <w:shd w:val="clear" w:color="auto" w:fill="F2F2F2" w:themeFill="background1" w:themeFillShade="F2"/>
-        <w:spacing w:after="0"/>
-        <w:rPr>
-          <w:rFonts w:ascii="Consolas" w:hAnsi="Consolas"/>
-          <w:sz w:val="24"/>
-          <w:szCs w:val="24"/>
-        </w:rPr>
-      </w:pPr>
-      <w:r>
-        <w:rPr>
-          <w:rFonts w:ascii="Consolas" w:hAnsi="Consolas"/>
-          <w:sz w:val="24"/>
-          <w:szCs w:val="24"/>
-        </w:rPr>
-        <w:t>11</w:t>
-      </w:r>
-    </w:p>
-    <w:p>
-      <w:pPr>
-        <w:shd w:val="clear" w:color="auto" w:fill="F2F2F2" w:themeFill="background1" w:themeFillShade="F2"/>
-        <w:spacing w:after="0"/>
-        <w:rPr>
-          <w:rFonts w:ascii="Consolas" w:hAnsi="Consolas"/>
-          <w:sz w:val="24"/>
-          <w:szCs w:val="24"/>
-        </w:rPr>
-      </w:pPr>
-      <w:r>
-        <w:rPr>
-          <w:rFonts w:ascii="Consolas" w:hAnsi="Consolas"/>
-          <w:sz w:val="24"/>
-          <w:szCs w:val="24"/>
-        </w:rPr>
-        <w:t>10</w:t>
-      </w:r>
-    </w:p>
-    <w:p>
-      <w:pPr>
-        <w:shd w:val="clear" w:color="auto" w:fill="F2F2F2" w:themeFill="background1" w:themeFillShade="F2"/>
-        <w:spacing w:after="0"/>
-        <w:rPr>
-          <w:rFonts w:ascii="Consolas" w:hAnsi="Consolas"/>
-          <w:sz w:val="24"/>
-          <w:szCs w:val="24"/>
-        </w:rPr>
-      </w:pPr>
-      <w:r>
-        <w:rPr>
-          <w:rFonts w:ascii="Consolas" w:hAnsi="Consolas"/>
-          <w:sz w:val="24"/>
-          <w:szCs w:val="24"/>
-        </w:rPr>
-        <w:t>sxL&gt;</w:t>
-      </w:r>
-      <w:r>
-        <w:rPr>
-          <w:rFonts w:ascii="Consolas" w:hAnsi="Consolas"/>
-          <w:sz w:val="24"/>
-          <w:szCs w:val="24"/>
-        </w:rPr>
-        <w:t xml:space="preserve"> over pstack</w:t>
-      </w:r>
-    </w:p>
-    <w:p>
-      <w:pPr>
-        <w:shd w:val="clear" w:color="auto" w:fill="F2F2F2" w:themeFill="background1" w:themeFillShade="F2"/>
-        <w:spacing w:after="0"/>
-        <w:rPr>
-          <w:rFonts w:ascii="Consolas" w:hAnsi="Consolas"/>
-          <w:sz w:val="24"/>
-          <w:szCs w:val="24"/>
-        </w:rPr>
-      </w:pPr>
-      <w:r>
-        <w:rPr>
-          <w:rFonts w:ascii="Consolas" w:hAnsi="Consolas"/>
-          <w:sz w:val="24"/>
-          <w:szCs w:val="24"/>
-        </w:rPr>
-        <w:t>10</w:t>
-      </w:r>
-    </w:p>
-    <w:p>
-      <w:pPr>
-        <w:shd w:val="clear" w:color="auto" w:fill="F2F2F2" w:themeFill="background1" w:themeFillShade="F2"/>
-        <w:spacing w:after="0"/>
-        <w:rPr>
-          <w:rFonts w:ascii="Consolas" w:hAnsi="Consolas"/>
-          <w:sz w:val="24"/>
-          <w:szCs w:val="24"/>
-        </w:rPr>
-      </w:pPr>
-      <w:r>
-        <w:rPr>
-          <w:rFonts w:ascii="Consolas" w:hAnsi="Consolas"/>
-          <w:sz w:val="24"/>
-          <w:szCs w:val="24"/>
-        </w:rPr>
-        <w:t>11</w:t>
-      </w:r>
-    </w:p>
-    <w:p>
-      <w:pPr>
-        <w:shd w:val="clear" w:color="auto" w:fill="F2F2F2" w:themeFill="background1" w:themeFillShade="F2"/>
-        <w:rPr>
-          <w:rFonts w:ascii="Consolas" w:hAnsi="Consolas"/>
-          <w:sz w:val="24"/>
-          <w:szCs w:val="24"/>
-        </w:rPr>
-      </w:pPr>
-      <w:r>
-        <w:rPr>
-          <w:rFonts w:ascii="Consolas" w:hAnsi="Consolas"/>
-          <w:sz w:val="24"/>
-          <w:szCs w:val="24"/>
-        </w:rPr>
-        <w:t>10</w:t>
-      </w:r>
-    </w:p>
-    <w:p>
-      <w:pPr>
-        <w:pStyle w:val="Heading3"/>
-        <w:rPr>
-          <w:sz w:val="28"/>
-          <w:szCs w:val="26"/>
-        </w:rPr>
-      </w:pPr>
-      <w:bookmarkStart w:id="19" w:name="_Toc482826927"/>
-      <w:r>
-        <w:rPr>
-          <w:sz w:val="28"/>
-          <w:szCs w:val="26"/>
-        </w:rPr>
-        <w:t>ROT – Move 3oS on top of ToS</w:t>
       </w:r>
       <w:bookmarkEnd w:id="19"/>
     </w:p>
@@ -10772,7 +10934,7 @@
           <w:sz w:val="24"/>
           <w:szCs w:val="24"/>
         </w:rPr>
-        <w:t xml:space="preserve"> 10 11 12 pstack</w:t>
+        <w:t xml:space="preserve"> 10 11 pstack</w:t>
       </w:r>
     </w:p>
     <w:p>
@@ -10791,7 +10953,7 @@
           <w:sz w:val="24"/>
           <w:szCs w:val="24"/>
         </w:rPr>
-        <w:t>12</w:t>
+        <w:t>11</w:t>
       </w:r>
     </w:p>
     <w:p>
@@ -10810,7 +10972,7 @@
           <w:sz w:val="24"/>
           <w:szCs w:val="24"/>
         </w:rPr>
-        <w:t>11</w:t>
+        <w:t>10</w:t>
       </w:r>
     </w:p>
     <w:p>
@@ -10829,7 +10991,15 @@
           <w:sz w:val="24"/>
           <w:szCs w:val="24"/>
         </w:rPr>
-        <w:t>10</w:t>
+        <w:t>sxL&gt;</w:t>
+      </w:r>
+      <w:r>
+        <w:rPr>
+          <w:rFonts w:ascii="Consolas" w:hAnsi="Consolas"/>
+          <w:sz w:val="24"/>
+          <w:szCs w:val="24"/>
+        </w:rPr>
+        <w:t xml:space="preserve"> over pstack</w:t>
       </w:r>
     </w:p>
     <w:p>
@@ -10848,15 +11018,7 @@
           <w:sz w:val="24"/>
           <w:szCs w:val="24"/>
         </w:rPr>
-        <w:t>sxL&gt;</w:t>
-      </w:r>
-      <w:r>
-        <w:rPr>
-          <w:rFonts w:ascii="Consolas" w:hAnsi="Consolas"/>
-          <w:sz w:val="24"/>
-          <w:szCs w:val="24"/>
-        </w:rPr>
-        <w:t xml:space="preserve"> rot pstack</w:t>
+        <w:t>10</w:t>
       </w:r>
     </w:p>
     <w:p>
@@ -10875,67 +11037,49 @@
           <w:sz w:val="24"/>
           <w:szCs w:val="24"/>
         </w:rPr>
-        <w:t>10</w:t>
+        <w:t>11</w:t>
       </w:r>
     </w:p>
     <w:p>
       <w:pPr>
         <w:shd w:val="clear" w:color="auto" w:fill="F2F2F2" w:themeFill="background1" w:themeFillShade="F2"/>
-        <w:spacing w:after="0"/>
-        <w:rPr>
-          <w:rFonts w:ascii="Consolas" w:hAnsi="Consolas"/>
-          <w:sz w:val="24"/>
-          <w:szCs w:val="24"/>
-        </w:rPr>
-      </w:pPr>
-      <w:r>
-        <w:rPr>
-          <w:rFonts w:ascii="Consolas" w:hAnsi="Consolas"/>
-          <w:sz w:val="24"/>
-          <w:szCs w:val="24"/>
-        </w:rPr>
-        <w:t>12</w:t>
+        <w:rPr>
+          <w:rFonts w:ascii="Consolas" w:hAnsi="Consolas"/>
+          <w:sz w:val="24"/>
+          <w:szCs w:val="24"/>
+        </w:rPr>
+      </w:pPr>
+      <w:r>
+        <w:rPr>
+          <w:rFonts w:ascii="Consolas" w:hAnsi="Consolas"/>
+          <w:sz w:val="24"/>
+          <w:szCs w:val="24"/>
+        </w:rPr>
+        <w:t>10</w:t>
       </w:r>
     </w:p>
     <w:p>
       <w:pPr>
-        <w:shd w:val="clear" w:color="auto" w:fill="F2F2F2" w:themeFill="background1" w:themeFillShade="F2"/>
-        <w:rPr>
-          <w:rFonts w:ascii="Consolas" w:hAnsi="Consolas"/>
-          <w:sz w:val="24"/>
-          <w:szCs w:val="24"/>
-        </w:rPr>
-      </w:pPr>
-      <w:r>
-        <w:rPr>
-          <w:rFonts w:ascii="Consolas" w:hAnsi="Consolas"/>
-          <w:sz w:val="24"/>
-          <w:szCs w:val="24"/>
-        </w:rPr>
-        <w:t>11</w:t>
-      </w:r>
-    </w:p>
-    <w:p>
-      <w:pPr>
-        <w:pStyle w:val="Heading2"/>
-        <w:rPr>
-          <w:sz w:val="32"/>
-          <w:szCs w:val="24"/>
-        </w:rPr>
-      </w:pPr>
-      <w:bookmarkStart w:id="20" w:name="_Toc482826928"/>
-      <w:r>
-        <w:rPr>
-          <w:sz w:val="32"/>
-          <w:szCs w:val="24"/>
-        </w:rPr>
-        <w:t>Comments</w:t>
+        <w:pStyle w:val="Heading3"/>
+        <w:rPr>
+          <w:sz w:val="28"/>
+          <w:szCs w:val="26"/>
+        </w:rPr>
+      </w:pPr>
+      <w:bookmarkStart w:id="20" w:name="_Toc482970512"/>
+      <w:r>
+        <w:rPr>
+          <w:sz w:val="28"/>
+          <w:szCs w:val="26"/>
+        </w:rPr>
+        <w:t>ROT – Move 3oS on top of ToS</w:t>
       </w:r>
       <w:bookmarkEnd w:id="20"/>
     </w:p>
     <w:p>
       <w:pPr>
         <w:shd w:val="clear" w:color="auto" w:fill="F2F2F2" w:themeFill="background1" w:themeFillShade="F2"/>
+        <w:spacing w:after="0"/>
         <w:rPr>
           <w:rFonts w:ascii="Consolas" w:hAnsi="Consolas"/>
           <w:sz w:val="24"/>
@@ -10956,98 +11100,273 @@
           <w:sz w:val="24"/>
           <w:szCs w:val="24"/>
         </w:rPr>
-        <w:t xml:space="preserve"> 10 11 + print # This is a comment.</w:t>
+        <w:t xml:space="preserve"> 10 11 12 pstack</w:t>
       </w:r>
     </w:p>
     <w:p>
       <w:pPr>
         <w:shd w:val="clear" w:color="auto" w:fill="F2F2F2" w:themeFill="background1" w:themeFillShade="F2"/>
-        <w:rPr>
-          <w:rFonts w:ascii="Consolas" w:hAnsi="Consolas"/>
-          <w:sz w:val="24"/>
-          <w:szCs w:val="24"/>
-        </w:rPr>
-      </w:pPr>
-      <w:r>
-        <w:rPr>
-          <w:rFonts w:ascii="Consolas" w:hAnsi="Consolas"/>
-          <w:sz w:val="24"/>
-          <w:szCs w:val="24"/>
-        </w:rPr>
-        <w:t>21</w:t>
+        <w:spacing w:after="0"/>
+        <w:rPr>
+          <w:rFonts w:ascii="Consolas" w:hAnsi="Consolas"/>
+          <w:sz w:val="24"/>
+          <w:szCs w:val="24"/>
+        </w:rPr>
+      </w:pPr>
+      <w:r>
+        <w:rPr>
+          <w:rFonts w:ascii="Consolas" w:hAnsi="Consolas"/>
+          <w:sz w:val="24"/>
+          <w:szCs w:val="24"/>
+        </w:rPr>
+        <w:t>12</w:t>
       </w:r>
     </w:p>
     <w:p>
       <w:pPr>
-        <w:rPr>
-          <w:sz w:val="24"/>
-          <w:szCs w:val="24"/>
-        </w:rPr>
-      </w:pPr>
-      <w:r>
-        <w:rPr>
-          <w:sz w:val="24"/>
-          <w:szCs w:val="24"/>
-        </w:rPr>
-        <w:t>Note that a space is needed</w:t>
-      </w:r>
-      <w:r>
-        <w:rPr>
-          <w:sz w:val="24"/>
-          <w:szCs w:val="24"/>
-        </w:rPr>
-        <w:t xml:space="preserve"> after the </w:t>
-      </w:r>
-      <w:r>
-        <w:rPr>
-          <w:rFonts w:ascii="Consolas" w:hAnsi="Consolas"/>
-          <w:sz w:val="24"/>
-          <w:szCs w:val="24"/>
-          <w:shd w:val="clear" w:color="auto" w:fill="F2F2F2" w:themeFill="background1" w:themeFillShade="F2"/>
-        </w:rPr>
-        <w:t>#</w:t>
-      </w:r>
-      <w:r>
-        <w:rPr>
-          <w:sz w:val="24"/>
-          <w:szCs w:val="24"/>
-        </w:rPr>
-        <w:t xml:space="preserve"> </w:t>
-      </w:r>
-      <w:bookmarkStart w:id="21" w:name="_GoBack"/>
-      <w:bookmarkEnd w:id="21"/>
-      <w:r>
-        <w:rPr>
-          <w:sz w:val="24"/>
-          <w:szCs w:val="24"/>
-        </w:rPr>
-        <w:t>for the comment to work.</w:t>
+        <w:shd w:val="clear" w:color="auto" w:fill="F2F2F2" w:themeFill="background1" w:themeFillShade="F2"/>
+        <w:spacing w:after="0"/>
+        <w:rPr>
+          <w:rFonts w:ascii="Consolas" w:hAnsi="Consolas"/>
+          <w:sz w:val="24"/>
+          <w:szCs w:val="24"/>
+        </w:rPr>
+      </w:pPr>
+      <w:r>
+        <w:rPr>
+          <w:rFonts w:ascii="Consolas" w:hAnsi="Consolas"/>
+          <w:sz w:val="24"/>
+          <w:szCs w:val="24"/>
+        </w:rPr>
+        <w:t>11</w:t>
       </w:r>
     </w:p>
     <w:p>
       <w:pPr>
-        <w:rPr>
-          <w:sz w:val="24"/>
-          <w:szCs w:val="24"/>
-        </w:rPr>
-      </w:pPr>
-      <w:r>
-        <w:rPr>
-          <w:sz w:val="24"/>
-          <w:szCs w:val="24"/>
-        </w:rPr>
-        <w:br w:type="page"/>
+        <w:shd w:val="clear" w:color="auto" w:fill="F2F2F2" w:themeFill="background1" w:themeFillShade="F2"/>
+        <w:spacing w:after="0"/>
+        <w:rPr>
+          <w:rFonts w:ascii="Consolas" w:hAnsi="Consolas"/>
+          <w:sz w:val="24"/>
+          <w:szCs w:val="24"/>
+        </w:rPr>
+      </w:pPr>
+      <w:r>
+        <w:rPr>
+          <w:rFonts w:ascii="Consolas" w:hAnsi="Consolas"/>
+          <w:sz w:val="24"/>
+          <w:szCs w:val="24"/>
+        </w:rPr>
+        <w:t>10</w:t>
       </w:r>
     </w:p>
     <w:p>
       <w:pPr>
+        <w:shd w:val="clear" w:color="auto" w:fill="F2F2F2" w:themeFill="background1" w:themeFillShade="F2"/>
+        <w:spacing w:after="0"/>
+        <w:rPr>
+          <w:rFonts w:ascii="Consolas" w:hAnsi="Consolas"/>
+          <w:sz w:val="24"/>
+          <w:szCs w:val="24"/>
+        </w:rPr>
+      </w:pPr>
+      <w:r>
+        <w:rPr>
+          <w:rFonts w:ascii="Consolas" w:hAnsi="Consolas"/>
+          <w:sz w:val="24"/>
+          <w:szCs w:val="24"/>
+        </w:rPr>
+        <w:t>sxL&gt;</w:t>
+      </w:r>
+      <w:r>
+        <w:rPr>
+          <w:rFonts w:ascii="Consolas" w:hAnsi="Consolas"/>
+          <w:sz w:val="24"/>
+          <w:szCs w:val="24"/>
+        </w:rPr>
+        <w:t xml:space="preserve"> rot pstack</w:t>
+      </w:r>
+    </w:p>
+    <w:p>
+      <w:pPr>
+        <w:shd w:val="clear" w:color="auto" w:fill="F2F2F2" w:themeFill="background1" w:themeFillShade="F2"/>
+        <w:spacing w:after="0"/>
+        <w:rPr>
+          <w:rFonts w:ascii="Consolas" w:hAnsi="Consolas"/>
+          <w:sz w:val="24"/>
+          <w:szCs w:val="24"/>
+        </w:rPr>
+      </w:pPr>
+      <w:r>
+        <w:rPr>
+          <w:rFonts w:ascii="Consolas" w:hAnsi="Consolas"/>
+          <w:sz w:val="24"/>
+          <w:szCs w:val="24"/>
+        </w:rPr>
+        <w:t>10</w:t>
+      </w:r>
+    </w:p>
+    <w:p>
+      <w:pPr>
+        <w:shd w:val="clear" w:color="auto" w:fill="F2F2F2" w:themeFill="background1" w:themeFillShade="F2"/>
+        <w:spacing w:after="0"/>
+        <w:rPr>
+          <w:rFonts w:ascii="Consolas" w:hAnsi="Consolas"/>
+          <w:sz w:val="24"/>
+          <w:szCs w:val="24"/>
+        </w:rPr>
+      </w:pPr>
+      <w:r>
+        <w:rPr>
+          <w:rFonts w:ascii="Consolas" w:hAnsi="Consolas"/>
+          <w:sz w:val="24"/>
+          <w:szCs w:val="24"/>
+        </w:rPr>
+        <w:t>12</w:t>
+      </w:r>
+    </w:p>
+    <w:p>
+      <w:pPr>
+        <w:shd w:val="clear" w:color="auto" w:fill="F2F2F2" w:themeFill="background1" w:themeFillShade="F2"/>
+        <w:rPr>
+          <w:rFonts w:ascii="Consolas" w:hAnsi="Consolas"/>
+          <w:sz w:val="24"/>
+          <w:szCs w:val="24"/>
+        </w:rPr>
+      </w:pPr>
+      <w:r>
+        <w:rPr>
+          <w:rFonts w:ascii="Consolas" w:hAnsi="Consolas"/>
+          <w:sz w:val="24"/>
+          <w:szCs w:val="24"/>
+        </w:rPr>
+        <w:t>11</w:t>
+      </w:r>
+    </w:p>
+    <w:p>
+      <w:pPr>
         <w:pStyle w:val="Heading2"/>
         <w:rPr>
           <w:sz w:val="32"/>
           <w:szCs w:val="24"/>
         </w:rPr>
       </w:pPr>
-      <w:bookmarkStart w:id="22" w:name="_Toc482826929"/>
+      <w:bookmarkStart w:id="21" w:name="_Toc482970513"/>
+      <w:r>
+        <w:rPr>
+          <w:sz w:val="32"/>
+          <w:szCs w:val="24"/>
+        </w:rPr>
+        <w:t>Comments</w:t>
+      </w:r>
+      <w:bookmarkEnd w:id="21"/>
+    </w:p>
+    <w:p>
+      <w:pPr>
+        <w:shd w:val="clear" w:color="auto" w:fill="F2F2F2" w:themeFill="background1" w:themeFillShade="F2"/>
+        <w:rPr>
+          <w:rFonts w:ascii="Consolas" w:hAnsi="Consolas"/>
+          <w:sz w:val="24"/>
+          <w:szCs w:val="24"/>
+        </w:rPr>
+      </w:pPr>
+      <w:r>
+        <w:rPr>
+          <w:rFonts w:ascii="Consolas" w:hAnsi="Consolas"/>
+          <w:sz w:val="24"/>
+          <w:szCs w:val="24"/>
+        </w:rPr>
+        <w:t>sxL&gt;</w:t>
+      </w:r>
+      <w:r>
+        <w:rPr>
+          <w:rFonts w:ascii="Consolas" w:hAnsi="Consolas"/>
+          <w:sz w:val="24"/>
+          <w:szCs w:val="24"/>
+        </w:rPr>
+        <w:t xml:space="preserve"> 10 11 + print # This is a comment.</w:t>
+      </w:r>
+    </w:p>
+    <w:p>
+      <w:pPr>
+        <w:shd w:val="clear" w:color="auto" w:fill="F2F2F2" w:themeFill="background1" w:themeFillShade="F2"/>
+        <w:rPr>
+          <w:rFonts w:ascii="Consolas" w:hAnsi="Consolas"/>
+          <w:sz w:val="24"/>
+          <w:szCs w:val="24"/>
+        </w:rPr>
+      </w:pPr>
+      <w:r>
+        <w:rPr>
+          <w:rFonts w:ascii="Consolas" w:hAnsi="Consolas"/>
+          <w:sz w:val="24"/>
+          <w:szCs w:val="24"/>
+        </w:rPr>
+        <w:t>21</w:t>
+      </w:r>
+    </w:p>
+    <w:p>
+      <w:pPr>
+        <w:rPr>
+          <w:sz w:val="24"/>
+          <w:szCs w:val="24"/>
+        </w:rPr>
+      </w:pPr>
+      <w:r>
+        <w:rPr>
+          <w:sz w:val="24"/>
+          <w:szCs w:val="24"/>
+        </w:rPr>
+        <w:t>Note that a space is needed</w:t>
+      </w:r>
+      <w:r>
+        <w:rPr>
+          <w:sz w:val="24"/>
+          <w:szCs w:val="24"/>
+        </w:rPr>
+        <w:t xml:space="preserve"> after the </w:t>
+      </w:r>
+      <w:r>
+        <w:rPr>
+          <w:rFonts w:ascii="Consolas" w:hAnsi="Consolas"/>
+          <w:sz w:val="24"/>
+          <w:szCs w:val="24"/>
+          <w:shd w:val="clear" w:color="auto" w:fill="F2F2F2" w:themeFill="background1" w:themeFillShade="F2"/>
+        </w:rPr>
+        <w:t>#</w:t>
+      </w:r>
+      <w:r>
+        <w:rPr>
+          <w:sz w:val="24"/>
+          <w:szCs w:val="24"/>
+        </w:rPr>
+        <w:t xml:space="preserve"> for the comment to work.</w:t>
+      </w:r>
+    </w:p>
+    <w:p>
+      <w:pPr>
+        <w:rPr>
+          <w:sz w:val="24"/>
+          <w:szCs w:val="24"/>
+        </w:rPr>
+      </w:pPr>
+      <w:r>
+        <w:rPr>
+          <w:sz w:val="24"/>
+          <w:szCs w:val="24"/>
+        </w:rPr>
+        <w:br w:type="page"/>
+      </w:r>
+    </w:p>
+    <w:p>
+      <w:pPr>
+        <w:pStyle w:val="Heading2"/>
+        <w:rPr>
+          <w:sz w:val="32"/>
+          <w:szCs w:val="24"/>
+        </w:rPr>
+      </w:pPr>
+      <w:bookmarkStart w:id="22" w:name="_Toc482970514"/>
       <w:r>
         <w:rPr>
           <w:sz w:val="32"/>
@@ -11059,6 +11378,7 @@
     </w:p>
     <w:p>
       <w:pPr>
+        <w:jc w:val="both"/>
         <w:rPr>
           <w:sz w:val="24"/>
           <w:szCs w:val="24"/>
@@ -11089,6 +11409,7 @@
     </w:p>
     <w:p>
       <w:pPr>
+        <w:jc w:val="both"/>
         <w:rPr>
           <w:sz w:val="24"/>
           <w:szCs w:val="24"/>
@@ -11187,7 +11508,7 @@
           <w:szCs w:val="26"/>
         </w:rPr>
       </w:pPr>
-      <w:bookmarkStart w:id="23" w:name="_Toc482826930"/>
+      <w:bookmarkStart w:id="23" w:name="_Toc482970515"/>
       <w:r>
         <w:rPr>
           <w:sz w:val="28"/>
@@ -11199,6 +11520,7 @@
     </w:p>
     <w:p>
       <w:pPr>
+        <w:jc w:val="both"/>
         <w:rPr>
           <w:sz w:val="24"/>
           <w:szCs w:val="24"/>
@@ -11446,7 +11768,7 @@
           <w:szCs w:val="26"/>
         </w:rPr>
       </w:pPr>
-      <w:bookmarkStart w:id="24" w:name="_Toc482826931"/>
+      <w:bookmarkStart w:id="24" w:name="_Toc482970516"/>
       <w:r>
         <w:rPr>
           <w:sz w:val="28"/>
@@ -11500,7 +11822,7 @@
           <w:szCs w:val="26"/>
         </w:rPr>
       </w:pPr>
-      <w:bookmarkStart w:id="25" w:name="_Toc482826932"/>
+      <w:bookmarkStart w:id="25" w:name="_Toc482970517"/>
       <w:r>
         <w:rPr>
           <w:sz w:val="28"/>
@@ -11512,6 +11834,7 @@
     </w:p>
     <w:p>
       <w:pPr>
+        <w:jc w:val="both"/>
         <w:rPr>
           <w:sz w:val="24"/>
           <w:szCs w:val="24"/>
@@ -11527,6 +11850,7 @@
     </w:p>
     <w:p>
       <w:pPr>
+        <w:jc w:val="both"/>
         <w:rPr>
           <w:sz w:val="24"/>
           <w:szCs w:val="24"/>
@@ -11886,7 +12210,7 @@
           <w:szCs w:val="26"/>
         </w:rPr>
       </w:pPr>
-      <w:bookmarkStart w:id="26" w:name="_Toc482826933"/>
+      <w:bookmarkStart w:id="26" w:name="_Toc482970518"/>
       <w:r>
         <w:rPr>
           <w:sz w:val="28"/>
@@ -11898,6 +12222,7 @@
     </w:p>
     <w:p>
       <w:pPr>
+        <w:jc w:val="both"/>
         <w:rPr>
           <w:sz w:val="24"/>
           <w:szCs w:val="24"/>
@@ -12057,6 +12382,7 @@
     </w:p>
     <w:p>
       <w:pPr>
+        <w:jc w:val="both"/>
         <w:rPr>
           <w:sz w:val="24"/>
           <w:szCs w:val="24"/>
@@ -12175,7 +12501,7 @@
           <w:szCs w:val="24"/>
         </w:rPr>
       </w:pPr>
-      <w:bookmarkStart w:id="27" w:name="_Toc482826934"/>
+      <w:bookmarkStart w:id="27" w:name="_Toc482970519"/>
       <w:r>
         <w:rPr>
           <w:sz w:val="32"/>
@@ -12187,6 +12513,7 @@
     </w:p>
     <w:p>
       <w:pPr>
+        <w:jc w:val="both"/>
         <w:rPr>
           <w:sz w:val="24"/>
           <w:szCs w:val="24"/>
@@ -12288,7 +12615,7 @@
           <w:szCs w:val="26"/>
         </w:rPr>
       </w:pPr>
-      <w:bookmarkStart w:id="28" w:name="_Toc482826935"/>
+      <w:bookmarkStart w:id="28" w:name="_Toc482970520"/>
       <w:r>
         <w:rPr>
           <w:sz w:val="28"/>
@@ -12314,8 +12641,8 @@
       </w:r>
     </w:p>
     <w:sectPr>
-      <w:headerReference w:type="default" r:id="rId17"/>
-      <w:footerReference w:type="default" r:id="rId18"/>
+      <w:headerReference w:type="default" r:id="rId19"/>
+      <w:footerReference w:type="default" r:id="rId20"/>
       <w:pgSz w:w="11906" w:h="16838" w:code="9"/>
       <w:pgMar w:top="2520" w:right="1555" w:bottom="1800" w:left="1555" w:header="864" w:footer="720" w:gutter="0"/>
       <w:pgNumType w:start="1"/>
@@ -12373,7 +12700,7 @@
       <w:rPr>
         <w:noProof/>
       </w:rPr>
-      <w:t>17</w:t>
+      <w:t>1</w:t>
     </w:r>
     <w:r>
       <w:fldChar w:fldCharType="end"/>
@@ -32123,7 +32450,7 @@
   <dgm:whole/>
   <dgm:extLst>
     <a:ext uri="http://schemas.microsoft.com/office/drawing/2008/diagram">
-      <dsp:dataModelExt xmlns:dsp="http://schemas.microsoft.com/office/drawing/2008/diagram" relId="rId16" minVer="http://schemas.openxmlformats.org/drawingml/2006/diagram"/>
+      <dsp:dataModelExt xmlns:dsp="http://schemas.microsoft.com/office/drawing/2008/diagram" relId="rId18" minVer="http://schemas.openxmlformats.org/drawingml/2006/diagram"/>
     </a:ext>
   </dgm:extLst>
 </dgm:dataModel>
@@ -33937,12 +34264,16 @@
   <w:rsids>
     <w:rsidRoot w:val="00093AE1"/>
     <w:rsid w:val="00093AE1"/>
+    <w:rsid w:val="005E1D9C"/>
     <w:rsid w:val="00660D7D"/>
     <w:rsid w:val="006E7CE9"/>
     <w:rsid w:val="00790DB4"/>
+    <w:rsid w:val="00993772"/>
     <w:rsid w:val="00B059B0"/>
     <w:rsid w:val="00B2719E"/>
+    <w:rsid w:val="00CA020A"/>
     <w:rsid w:val="00D56396"/>
+    <w:rsid w:val="00D91DAE"/>
   </w:rsids>
   <m:mathPr>
     <m:mathFont m:val="Cambria Math"/>
@@ -34843,7 +35174,7 @@
 </file>
 
 <file path=customXml/itemProps4.xml><?xml version="1.0" encoding="utf-8"?>
-<ds:datastoreItem xmlns:ds="http://schemas.openxmlformats.org/officeDocument/2006/customXml" ds:itemID="{C6B7B74E-8512-4B45-9626-70A282A7D472}">
+<ds:datastoreItem xmlns:ds="http://schemas.openxmlformats.org/officeDocument/2006/customXml" ds:itemID="{F69B7C61-3646-4AE9-B4F7-79947EF49C68}">
   <ds:schemaRefs>
     <ds:schemaRef ds:uri="http://schemas.openxmlformats.org/officeDocument/2006/bibliography"/>
   </ds:schemaRefs>

</xml_diff>